<commit_message>
Added KulbackLeibner distance + data + report
</commit_message>
<xml_diff>
--- a/report/report.docx
+++ b/report/report.docx
@@ -313,6 +313,11 @@
       <w:proofErr w:type="spellEnd"/>
     </w:p>
     <w:p>
+      <w:pPr>
+        <w:rPr>
+          <w:lang w:val="en-US"/>
+        </w:rPr>
+      </w:pPr>
       <w:r>
         <w:t xml:space="preserve">K extrakci </w:t>
       </w:r>
@@ -338,13 +343,22 @@
       </w:r>
       <w:proofErr w:type="spellEnd"/>
       <w:r>
-        <w:t>, která nám umožňuje extrahovat MFFC. Z trénovačích dat (1000 30-sekundových skladeb z 10 žánrů)</w:t>
+        <w:t>, která nám umožňuje extrahovat MFFC. Z trénovačích dat (1000 30-sekundových skladeb z 10 žánrů)  vznikne matice 20x1293</w:t>
+      </w:r>
+      <w:r>
+        <w:t>. Tuto množinu se snažíme redukovat na co nejmenší repre</w:t>
+      </w:r>
+      <w:r>
+        <w:t>zentativní prvek.</w:t>
+      </w:r>
+      <w:r>
+        <w:rPr>
+          <w:lang w:val="en-US"/>
+        </w:rPr>
+        <w:t>f</w:t>
       </w:r>
       <w:bookmarkStart w:id="0" w:name="_GoBack"/>
       <w:bookmarkEnd w:id="0"/>
-      <w:r>
-        <w:t xml:space="preserve">  vznikne matice 20x1293</w:t>
-      </w:r>
     </w:p>
     <w:p>
       <w:pPr>

</xml_diff>

<commit_message>
Update feature extraction + added support for saving extracted features
</commit_message>
<xml_diff>
--- a/report/report.docx
+++ b/report/report.docx
@@ -313,29 +313,104 @@
       <w:proofErr w:type="spellEnd"/>
     </w:p>
     <w:p>
-      <w:pPr>
+      <w:r>
+        <w:t xml:space="preserve">K extrakci </w:t>
+      </w:r>
+      <w:proofErr w:type="spellStart"/>
+      <w:r>
+        <w:t>features</w:t>
+      </w:r>
+      <w:proofErr w:type="spellEnd"/>
+      <w:r>
+        <w:t xml:space="preserve"> z hudební skladby je </w:t>
+      </w:r>
+      <w:proofErr w:type="spellStart"/>
+      <w:r>
+        <w:t>používano</w:t>
+      </w:r>
+      <w:proofErr w:type="spellEnd"/>
+      <w:r>
+        <w:t xml:space="preserve"> knihovny </w:t>
+      </w:r>
+      <w:proofErr w:type="spellStart"/>
+      <w:r>
+        <w:t>librosa</w:t>
+      </w:r>
+      <w:proofErr w:type="spellEnd"/>
+      <w:r>
+        <w:t>, která nám umožňuje extrahovat MFFC. Z trénovačích dat (1000 30-sekundových skladeb z 10 žánrů)  vznikne matice 20x1293</w:t>
+      </w:r>
+      <w:r>
+        <w:t>. Tuto množinu se snažíme redukovat na co nejmenší repre</w:t>
+      </w:r>
+      <w:r>
+        <w:t>zentativní prvek.</w:t>
+      </w:r>
+      <w:r>
         <w:rPr>
           <w:lang w:val="en-US"/>
         </w:rPr>
-      </w:pPr>
-      <w:r>
-        <w:t xml:space="preserve">K extrakci </w:t>
-      </w:r>
-      <w:proofErr w:type="spellStart"/>
-      <w:r>
-        <w:t>features</w:t>
-      </w:r>
-      <w:proofErr w:type="spellEnd"/>
-      <w:r>
-        <w:t xml:space="preserve"> z hudební skladby je </w:t>
-      </w:r>
-      <w:proofErr w:type="spellStart"/>
-      <w:r>
-        <w:t>používano</w:t>
-      </w:r>
-      <w:proofErr w:type="spellEnd"/>
-      <w:r>
-        <w:t xml:space="preserve"> knihovny </w:t>
+        <w:t xml:space="preserve"> V</w:t>
+      </w:r>
+      <w:r>
+        <w:rPr>
+          <w:lang w:val="en-US"/>
+        </w:rPr>
+        <w:t> </w:t>
+      </w:r>
+      <w:proofErr w:type="spellStart"/>
+      <w:r>
+        <w:rPr>
+          <w:lang w:val="en-US"/>
+        </w:rPr>
+        <w:t>literatu</w:t>
+      </w:r>
+      <w:r>
+        <w:t>ře</w:t>
+      </w:r>
+      <w:proofErr w:type="spellEnd"/>
+      <w:r>
+        <w:t xml:space="preserve"> (</w:t>
+      </w:r>
+      <w:r>
+        <w:t>http://www.cp.jku.at/research/papers/A%20fast%20audio%20similarity%20retrieval%20method.pdf</w:t>
+      </w:r>
+      <w:r>
+        <w:t xml:space="preserve">) můžeme najít třeba způsob který zprůměruje složky jednotlivých 1293-složkových vektorů. Tak nám vznikne prostor o 20 dimenzích, který už se hodí pro další zpracování, třeba za pomoci </w:t>
+      </w:r>
+      <w:proofErr w:type="spellStart"/>
+      <w:r>
+        <w:t>kNN</w:t>
+      </w:r>
+      <w:proofErr w:type="spellEnd"/>
+      <w:r>
+        <w:t xml:space="preserve"> metody.</w:t>
+      </w:r>
+      <w:r>
+        <w:rPr>
+          <w:lang w:val="en-US"/>
+        </w:rPr>
+        <w:t xml:space="preserve"> V</w:t>
+      </w:r>
+      <w:r>
+        <w:rPr>
+          <w:lang w:val="en-US"/>
+        </w:rPr>
+        <w:t> </w:t>
+      </w:r>
+      <w:r>
+        <w:rPr>
+          <w:lang w:val="en-US"/>
+        </w:rPr>
+        <w:t>experiment</w:t>
+      </w:r>
+      <w:proofErr w:type="spellStart"/>
+      <w:r>
+        <w:t>ální</w:t>
+      </w:r>
+      <w:proofErr w:type="spellEnd"/>
+      <w:r>
+        <w:t xml:space="preserve"> fázi se budeme zabývat i jinými příznaky, které nabízí knihovna </w:t>
       </w:r>
       <w:proofErr w:type="spellStart"/>
       <w:r>
@@ -343,22 +418,41 @@
       </w:r>
       <w:proofErr w:type="spellEnd"/>
       <w:r>
-        <w:t>, která nám umožňuje extrahovat MFFC. Z trénovačích dat (1000 30-sekundových skladeb z 10 žánrů)  vznikne matice 20x1293</w:t>
-      </w:r>
-      <w:r>
-        <w:t>. Tuto množinu se snažíme redukovat na co nejmenší repre</w:t>
-      </w:r>
-      <w:r>
-        <w:t>zentativní prvek.</w:t>
-      </w:r>
-      <w:r>
+        <w:t>. Dále b</w:t>
+      </w:r>
+      <w:r>
+        <w:t>udeme zkoušet různé metriky pro měření vzdálenosti mezi skladbami.</w:t>
+      </w:r>
+    </w:p>
+    <w:p/>
+    <w:p>
+      <w:pPr>
         <w:rPr>
           <w:lang w:val="en-US"/>
         </w:rPr>
-        <w:t>f</w:t>
+      </w:pPr>
+      <w:r>
+        <w:t xml:space="preserve">Výstup bude zobrazen pomocí knihovny </w:t>
+      </w:r>
+      <w:proofErr w:type="spellStart"/>
+      <w:r>
+        <w:t>Flask</w:t>
+      </w:r>
+      <w:proofErr w:type="spellEnd"/>
+      <w:r>
+        <w:t xml:space="preserve">, kde budou implementovány 2 stránky. Na první bude možnost volit skladbu a na druhé se zobrazí výsledky v podobě </w:t>
+      </w:r>
+      <w:r>
+        <w:t>grafu (</w:t>
+      </w:r>
+      <w:r>
+        <w:t>uvidíte v příkladu výstupu</w:t>
       </w:r>
       <w:bookmarkStart w:id="0" w:name="_GoBack"/>
       <w:bookmarkEnd w:id="0"/>
+      <w:r>
+        <w:t>)</w:t>
+      </w:r>
     </w:p>
     <w:p>
       <w:pPr>
@@ -383,6 +477,7 @@
         <w:pStyle w:val="Nadpis1"/>
       </w:pPr>
       <w:r>
+        <w:lastRenderedPageBreak/>
         <w:t xml:space="preserve">Diskuze </w:t>
       </w:r>
     </w:p>
@@ -1258,4 +1353,16 @@
     </a:ext>
   </a:extLst>
 </a:theme>
+</file>
+
+<file path=customXml/item1.xml><?xml version="1.0" encoding="utf-8"?>
+<b:Sources xmlns:b="http://schemas.openxmlformats.org/officeDocument/2006/bibliography" xmlns="http://schemas.openxmlformats.org/officeDocument/2006/bibliography" SelectedStyle="/APASixthEditionOfficeOnline.xsl" StyleName="APA"/>
+</file>
+
+<file path=customXml/itemProps1.xml><?xml version="1.0" encoding="utf-8"?>
+<ds:datastoreItem xmlns:ds="http://schemas.openxmlformats.org/officeDocument/2006/customXml" ds:itemID="{B170B768-EB63-C34C-B7FA-7F92C54A1AB4}">
+  <ds:schemaRefs>
+    <ds:schemaRef ds:uri="http://schemas.openxmlformats.org/officeDocument/2006/bibliography"/>
+  </ds:schemaRefs>
+</ds:datastoreItem>
 </file>
</xml_diff>

<commit_message>
Add featured mfcc where are all songs preproccessed and logic in program to handle it
</commit_message>
<xml_diff>
--- a/report/report.docx
+++ b/report/report.docx
@@ -6,28 +6,12 @@
       <w:pPr>
         <w:pStyle w:val="Nadpis1"/>
       </w:pPr>
-      <w:proofErr w:type="spellStart"/>
       <w:r>
         <w:rPr>
           <w:lang w:val="en-US"/>
         </w:rPr>
-        <w:t>Popis</w:t>
-      </w:r>
-      <w:proofErr w:type="spellEnd"/>
-      <w:r>
-        <w:rPr>
-          <w:lang w:val="en-US"/>
-        </w:rPr>
-        <w:t xml:space="preserve"> </w:t>
-      </w:r>
-      <w:proofErr w:type="spellStart"/>
-      <w:r>
-        <w:rPr>
-          <w:lang w:val="en-US"/>
-        </w:rPr>
-        <w:t>projektu</w:t>
-      </w:r>
-      <w:proofErr w:type="spellEnd"/>
+        <w:t>Popis projektu</w:t>
+      </w:r>
     </w:p>
     <w:p>
       <w:pPr>
@@ -78,131 +62,35 @@
           <w:rFonts w:ascii="Times New Roman" w:eastAsia="Times New Roman" w:hAnsi="Times New Roman" w:cs="Times New Roman"/>
           <w:lang w:eastAsia="cs-CZ"/>
         </w:rPr>
-        <w:t xml:space="preserve"> (Mel-</w:t>
-      </w:r>
-      <w:proofErr w:type="spellStart"/>
+        <w:t xml:space="preserve"> (Mel-frequency cepstral coeffients)</w:t>
+      </w:r>
       <w:r>
         <w:rPr>
           <w:rFonts w:ascii="Times New Roman" w:eastAsia="Times New Roman" w:hAnsi="Times New Roman" w:cs="Times New Roman"/>
           <w:lang w:eastAsia="cs-CZ"/>
         </w:rPr>
-        <w:t>frequency</w:t>
-      </w:r>
-      <w:proofErr w:type="spellEnd"/>
+        <w:t>, který zvuk lépe popisuje z hlediska lidského sluchu.</w:t>
+      </w:r>
       <w:r>
         <w:rPr>
           <w:rFonts w:ascii="Times New Roman" w:eastAsia="Times New Roman" w:hAnsi="Times New Roman" w:cs="Times New Roman"/>
           <w:lang w:eastAsia="cs-CZ"/>
         </w:rPr>
-        <w:t xml:space="preserve"> </w:t>
-      </w:r>
-      <w:proofErr w:type="spellStart"/>
+        <w:t xml:space="preserve"> Jeho vznik zahrnuje Fourierovu transformaci</w:t>
+      </w:r>
       <w:r>
         <w:rPr>
           <w:rFonts w:ascii="Times New Roman" w:eastAsia="Times New Roman" w:hAnsi="Times New Roman" w:cs="Times New Roman"/>
           <w:lang w:eastAsia="cs-CZ"/>
         </w:rPr>
-        <w:t>cepstral</w:t>
-      </w:r>
-      <w:proofErr w:type="spellEnd"/>
+        <w:t>, škálování pomocí Melovy stupnice a také disk</w:t>
+      </w:r>
       <w:r>
         <w:rPr>
           <w:rFonts w:ascii="Times New Roman" w:eastAsia="Times New Roman" w:hAnsi="Times New Roman" w:cs="Times New Roman"/>
           <w:lang w:eastAsia="cs-CZ"/>
         </w:rPr>
-        <w:t xml:space="preserve"> </w:t>
-      </w:r>
-      <w:proofErr w:type="spellStart"/>
-      <w:r>
-        <w:rPr>
-          <w:rFonts w:ascii="Times New Roman" w:eastAsia="Times New Roman" w:hAnsi="Times New Roman" w:cs="Times New Roman"/>
-          <w:lang w:eastAsia="cs-CZ"/>
-        </w:rPr>
-        <w:t>coeffients</w:t>
-      </w:r>
-      <w:proofErr w:type="spellEnd"/>
-      <w:r>
-        <w:rPr>
-          <w:rFonts w:ascii="Times New Roman" w:eastAsia="Times New Roman" w:hAnsi="Times New Roman" w:cs="Times New Roman"/>
-          <w:lang w:eastAsia="cs-CZ"/>
-        </w:rPr>
-        <w:t>)</w:t>
-      </w:r>
-      <w:r>
-        <w:rPr>
-          <w:rFonts w:ascii="Times New Roman" w:eastAsia="Times New Roman" w:hAnsi="Times New Roman" w:cs="Times New Roman"/>
-          <w:lang w:eastAsia="cs-CZ"/>
-        </w:rPr>
-        <w:t>, který zvuk lépe popisuje z hlediska lidského sluchu.</w:t>
-      </w:r>
-      <w:r>
-        <w:rPr>
-          <w:rFonts w:ascii="Times New Roman" w:eastAsia="Times New Roman" w:hAnsi="Times New Roman" w:cs="Times New Roman"/>
-          <w:lang w:eastAsia="cs-CZ"/>
-        </w:rPr>
-        <w:t xml:space="preserve"> Jeho vznik zahrnuje Fourierovu transformaci</w:t>
-      </w:r>
-      <w:r>
-        <w:rPr>
-          <w:rFonts w:ascii="Times New Roman" w:eastAsia="Times New Roman" w:hAnsi="Times New Roman" w:cs="Times New Roman"/>
-          <w:lang w:eastAsia="cs-CZ"/>
-        </w:rPr>
-        <w:t xml:space="preserve">, </w:t>
-      </w:r>
-      <w:proofErr w:type="spellStart"/>
-      <w:r>
-        <w:rPr>
-          <w:rFonts w:ascii="Times New Roman" w:eastAsia="Times New Roman" w:hAnsi="Times New Roman" w:cs="Times New Roman"/>
-          <w:lang w:eastAsia="cs-CZ"/>
-        </w:rPr>
-        <w:t>škálování</w:t>
-      </w:r>
-      <w:proofErr w:type="spellEnd"/>
-      <w:r>
-        <w:rPr>
-          <w:rFonts w:ascii="Times New Roman" w:eastAsia="Times New Roman" w:hAnsi="Times New Roman" w:cs="Times New Roman"/>
-          <w:lang w:eastAsia="cs-CZ"/>
-        </w:rPr>
-        <w:t xml:space="preserve"> pomocí </w:t>
-      </w:r>
-      <w:proofErr w:type="spellStart"/>
-      <w:r>
-        <w:rPr>
-          <w:rFonts w:ascii="Times New Roman" w:eastAsia="Times New Roman" w:hAnsi="Times New Roman" w:cs="Times New Roman"/>
-          <w:lang w:eastAsia="cs-CZ"/>
-        </w:rPr>
-        <w:t>Melovy</w:t>
-      </w:r>
-      <w:proofErr w:type="spellEnd"/>
-      <w:r>
-        <w:rPr>
-          <w:rFonts w:ascii="Times New Roman" w:eastAsia="Times New Roman" w:hAnsi="Times New Roman" w:cs="Times New Roman"/>
-          <w:lang w:eastAsia="cs-CZ"/>
-        </w:rPr>
-        <w:t xml:space="preserve"> stupnice a také disk</w:t>
-      </w:r>
-      <w:r>
-        <w:rPr>
-          <w:rFonts w:ascii="Times New Roman" w:eastAsia="Times New Roman" w:hAnsi="Times New Roman" w:cs="Times New Roman"/>
-          <w:lang w:eastAsia="cs-CZ"/>
-        </w:rPr>
-        <w:t xml:space="preserve">rétní </w:t>
-      </w:r>
-      <w:proofErr w:type="spellStart"/>
-      <w:r>
-        <w:rPr>
-          <w:rFonts w:ascii="Times New Roman" w:eastAsia="Times New Roman" w:hAnsi="Times New Roman" w:cs="Times New Roman"/>
-          <w:lang w:eastAsia="cs-CZ"/>
-        </w:rPr>
-        <w:t>kosinovu</w:t>
-      </w:r>
-      <w:proofErr w:type="spellEnd"/>
-      <w:r>
-        <w:rPr>
-          <w:rFonts w:ascii="Times New Roman" w:eastAsia="Times New Roman" w:hAnsi="Times New Roman" w:cs="Times New Roman"/>
-          <w:lang w:eastAsia="cs-CZ"/>
-        </w:rPr>
-        <w:t xml:space="preserve"> transformaci. Způsob tvorby tohoto deskriptoru je mimo rozsah této práce.</w:t>
+        <w:t>rétní kosinovu transformaci. Způsob tvorby tohoto deskriptoru je mimo rozsah této práce.</w:t>
       </w:r>
     </w:p>
     <w:p>
@@ -261,14 +149,12 @@
           <w:numId w:val="1"/>
         </w:numPr>
       </w:pPr>
-      <w:proofErr w:type="spellStart"/>
       <w:r>
         <w:t>L</w:t>
       </w:r>
       <w:r>
         <w:t>ibrosa</w:t>
       </w:r>
-      <w:proofErr w:type="spellEnd"/>
     </w:p>
     <w:p>
       <w:pPr>
@@ -278,11 +164,9 @@
           <w:numId w:val="1"/>
         </w:numPr>
       </w:pPr>
-      <w:proofErr w:type="spellStart"/>
       <w:r>
         <w:t>Scikit-learn</w:t>
       </w:r>
-      <w:proofErr w:type="spellEnd"/>
     </w:p>
     <w:p>
       <w:pPr>
@@ -292,11 +176,9 @@
           <w:numId w:val="1"/>
         </w:numPr>
       </w:pPr>
-      <w:proofErr w:type="spellStart"/>
       <w:r>
         <w:t>Numpy</w:t>
       </w:r>
-      <w:proofErr w:type="spellEnd"/>
     </w:p>
     <w:p>
       <w:pPr>
@@ -306,39 +188,14 @@
           <w:numId w:val="1"/>
         </w:numPr>
       </w:pPr>
-      <w:proofErr w:type="spellStart"/>
       <w:r>
         <w:t>Flask</w:t>
       </w:r>
-      <w:proofErr w:type="spellEnd"/>
-    </w:p>
-    <w:p>
-      <w:r>
-        <w:t xml:space="preserve">K extrakci </w:t>
-      </w:r>
-      <w:proofErr w:type="spellStart"/>
-      <w:r>
-        <w:t>features</w:t>
-      </w:r>
-      <w:proofErr w:type="spellEnd"/>
-      <w:r>
-        <w:t xml:space="preserve"> z hudební skladby je </w:t>
-      </w:r>
-      <w:proofErr w:type="spellStart"/>
-      <w:r>
-        <w:t>používano</w:t>
-      </w:r>
-      <w:proofErr w:type="spellEnd"/>
-      <w:r>
-        <w:t xml:space="preserve"> knihovny </w:t>
-      </w:r>
-      <w:proofErr w:type="spellStart"/>
-      <w:r>
-        <w:t>librosa</w:t>
-      </w:r>
-      <w:proofErr w:type="spellEnd"/>
-      <w:r>
-        <w:t>, která nám umožňuje extrahovat MFFC. Z trénovačích dat (1000 30-sekundových skladeb z 10 žánrů)  vznikne matice 20x1293</w:t>
+    </w:p>
+    <w:p/>
+    <w:p>
+      <w:r>
+        <w:t>K extrakci features z hudební skladby je používano knihovny librosa, která nám umožňuje extrahovat MFFC. Z trénovačích dat (1000 30-sekundových skladeb z 10 žánrů)  vznikne matice 20x1293</w:t>
       </w:r>
       <w:r>
         <w:t>. Tuto množinu se snažíme redukovat na co nejmenší repre</w:t>
@@ -358,7 +215,6 @@
         </w:rPr>
         <w:t> </w:t>
       </w:r>
-      <w:proofErr w:type="spellStart"/>
       <w:r>
         <w:rPr>
           <w:lang w:val="en-US"/>
@@ -368,24 +224,18 @@
       <w:r>
         <w:t>ře</w:t>
       </w:r>
-      <w:proofErr w:type="spellEnd"/>
-      <w:r>
-        <w:t xml:space="preserve"> (</w:t>
-      </w:r>
-      <w:r>
-        <w:t>http://www.cp.jku.at/research/papers/A%20fast%20audio%20similarity%20retrieval%20method.pdf</w:t>
-      </w:r>
-      <w:r>
-        <w:t xml:space="preserve">) můžeme najít třeba způsob který zprůměruje složky jednotlivých 1293-složkových vektorů. Tak nám vznikne prostor o 20 dimenzích, který už se hodí pro další zpracování, třeba za pomoci </w:t>
-      </w:r>
-      <w:proofErr w:type="spellStart"/>
-      <w:r>
-        <w:t>kNN</w:t>
-      </w:r>
-      <w:proofErr w:type="spellEnd"/>
-      <w:r>
-        <w:t xml:space="preserve"> metody.</w:t>
-      </w:r>
+      <w:r>
+        <w:rPr>
+          <w:vertAlign w:val="superscript"/>
+        </w:rPr>
+        <w:t>1</w:t>
+      </w:r>
+      <w:r>
+        <w:t xml:space="preserve"> můžeme najít třeba způsob který zprůměruje složky jednotlivých 1293-složkových vektorů. Tak nám vznikne prostor o 20 dimenzích, který už se hodí pro další zpracování, třeba za pomoci kNN metody.</w:t>
+      </w:r>
+    </w:p>
+    <w:p/>
+    <w:p>
       <w:r>
         <w:rPr>
           <w:lang w:val="en-US"/>
@@ -404,21 +254,8 @@
         </w:rPr>
         <w:t>experiment</w:t>
       </w:r>
-      <w:proofErr w:type="spellStart"/>
-      <w:r>
-        <w:t>ální</w:t>
-      </w:r>
-      <w:proofErr w:type="spellEnd"/>
-      <w:r>
-        <w:t xml:space="preserve"> fázi se budeme zabývat i jinými příznaky, které nabízí knihovna </w:t>
-      </w:r>
-      <w:proofErr w:type="spellStart"/>
-      <w:r>
-        <w:t>librosa</w:t>
-      </w:r>
-      <w:proofErr w:type="spellEnd"/>
-      <w:r>
-        <w:t>. Dále b</w:t>
+      <w:r>
+        <w:t>ální fázi se budeme zabývat i jinými příznaky, které nabízí knihovna librosa. Dále b</w:t>
       </w:r>
       <w:r>
         <w:t>udeme zkoušet různé metriky pro měření vzdálenosti mezi skladbami.</w:t>
@@ -432,34 +269,189 @@
         </w:rPr>
       </w:pPr>
       <w:r>
-        <w:t xml:space="preserve">Výstup bude zobrazen pomocí knihovny </w:t>
-      </w:r>
-      <w:proofErr w:type="spellStart"/>
-      <w:r>
-        <w:t>Flask</w:t>
-      </w:r>
-      <w:proofErr w:type="spellEnd"/>
-      <w:r>
-        <w:t xml:space="preserve">, kde budou implementovány 2 stránky. Na první bude možnost volit skladbu a na druhé se zobrazí výsledky v podobě </w:t>
+        <w:t xml:space="preserve">Výstup bude zobrazen pomocí knihovny Flask, kde budou implementovány 2 stránky. Na první bude možnost volit skladbu a na druhé se zobrazí výsledky v podobě </w:t>
       </w:r>
       <w:r>
         <w:t>grafu (</w:t>
       </w:r>
       <w:r>
         <w:t>uvidíte v příkladu výstupu</w:t>
+      </w:r>
+      <w:r>
+        <w:t>)</w:t>
+      </w:r>
+    </w:p>
+    <w:p>
+      <w:pPr>
+        <w:pStyle w:val="Nadpis1"/>
+      </w:pPr>
+      <w:r>
+        <w:t>Příklad výstupu</w:t>
+      </w:r>
+    </w:p>
+    <w:p/>
+    <w:p>
+      <w:pPr>
+        <w:rPr>
+          <w:rFonts w:asciiTheme="majorHAnsi" w:eastAsiaTheme="majorEastAsia" w:hAnsiTheme="majorHAnsi" w:cstheme="majorBidi"/>
+          <w:color w:val="2E74B5" w:themeColor="accent1" w:themeShade="BF"/>
+          <w:sz w:val="32"/>
+          <w:szCs w:val="32"/>
+        </w:rPr>
+      </w:pPr>
+      <w:r>
+        <w:br w:type="page"/>
+      </w:r>
+    </w:p>
+    <w:p>
+      <w:pPr>
+        <w:pStyle w:val="Nadpis1"/>
+      </w:pPr>
+      <w:r>
+        <w:lastRenderedPageBreak/>
+        <w:t>Experimentální sekce</w:t>
+      </w:r>
+    </w:p>
+    <w:p>
+      <w:r>
+        <w:t xml:space="preserve">Čisté MFCC (zprůměrované </w:t>
+      </w:r>
+      <w:r>
+        <w:t>po 1 sec</w:t>
+      </w:r>
+      <w:r>
+        <w:tab/>
+      </w:r>
+      <w:r>
+        <w:t>–</w:t>
+      </w:r>
+      <w:r>
+        <w:t xml:space="preserve"> 600</w:t>
+      </w:r>
+      <w:r>
+        <w:t xml:space="preserve"> </w:t>
+      </w:r>
+      <w:r>
+        <w:t>složkový vektor</w:t>
+      </w:r>
+      <w:r>
+        <w:t>)</w:t>
+      </w:r>
+    </w:p>
+    <w:p>
+      <w:pPr>
+        <w:rPr>
+          <w:lang w:val="en-US"/>
+        </w:rPr>
+      </w:pPr>
+      <w:r>
+        <w:t>Expermentálně bylo zjištěno, že 1 vteřina záznamu vygeneruje matici o velikosti 20x44. Toho bylo využito pro zprůměrování po sekundách a poté zprůměrování přes všech 20 řádků matice.</w:t>
       </w:r>
       <w:bookmarkStart w:id="0" w:name="_GoBack"/>
       <w:bookmarkEnd w:id="0"/>
-      <w:r>
-        <w:t>)</w:t>
-      </w:r>
-    </w:p>
+    </w:p>
+    <w:p/>
+    <w:p>
+      <w:pPr>
+        <w:pStyle w:val="Odstavecseseznamem"/>
+        <w:numPr>
+          <w:ilvl w:val="0"/>
+          <w:numId w:val="3"/>
+        </w:numPr>
+      </w:pPr>
+      <w:r>
+        <w:t>Random Forest</w:t>
+      </w:r>
+    </w:p>
+    <w:p>
+      <w:pPr>
+        <w:pStyle w:val="Odstavecseseznamem"/>
+        <w:numPr>
+          <w:ilvl w:val="1"/>
+          <w:numId w:val="3"/>
+        </w:numPr>
+      </w:pPr>
+      <w:r>
+        <w:t>Úspěšnost 44.5 procenta</w:t>
+      </w:r>
+    </w:p>
+    <w:p>
+      <w:pPr>
+        <w:pStyle w:val="Odstavecseseznamem"/>
+        <w:numPr>
+          <w:ilvl w:val="1"/>
+          <w:numId w:val="3"/>
+        </w:numPr>
+      </w:pPr>
+      <w:r>
+        <w:t>Dobré určení Reg</w:t>
+      </w:r>
+      <w:r>
+        <w:t>gae, Hip Hop, Metal a Classical</w:t>
+      </w:r>
+      <w:r>
+        <w:t xml:space="preserve"> (přes 80%)</w:t>
+      </w:r>
+    </w:p>
+    <w:p>
+      <w:pPr>
+        <w:pStyle w:val="Odstavecseseznamem"/>
+        <w:numPr>
+          <w:ilvl w:val="0"/>
+          <w:numId w:val="3"/>
+        </w:numPr>
+      </w:pPr>
+      <w:r>
+        <w:t>KNN – K=5</w:t>
+      </w:r>
+    </w:p>
+    <w:p>
+      <w:pPr>
+        <w:pStyle w:val="Odstavecseseznamem"/>
+        <w:numPr>
+          <w:ilvl w:val="1"/>
+          <w:numId w:val="3"/>
+        </w:numPr>
+      </w:pPr>
+      <w:r>
+        <w:t>Úspěšnost 42 procent</w:t>
+      </w:r>
+    </w:p>
+    <w:p>
+      <w:pPr>
+        <w:pStyle w:val="Odstavecseseznamem"/>
+        <w:numPr>
+          <w:ilvl w:val="1"/>
+          <w:numId w:val="3"/>
+        </w:numPr>
+      </w:pPr>
+      <w:r>
+        <w:t xml:space="preserve">Dobré určení </w:t>
+      </w:r>
+      <w:r>
+        <w:t>Blues</w:t>
+      </w:r>
+      <w:r>
+        <w:t xml:space="preserve">, </w:t>
+      </w:r>
+      <w:r>
+        <w:t>Jazz</w:t>
+      </w:r>
+      <w:r>
+        <w:t xml:space="preserve"> a Classical</w:t>
+      </w:r>
+      <w:r>
+        <w:t xml:space="preserve"> (přes 80%)</w:t>
+      </w:r>
+    </w:p>
+    <w:p/>
+    <w:p/>
     <w:p>
       <w:pPr>
         <w:pStyle w:val="Nadpis1"/>
       </w:pPr>
       <w:r>
-        <w:t>Příklad výstupu</w:t>
+        <w:t xml:space="preserve">Diskuze </w:t>
       </w:r>
     </w:p>
     <w:p/>
@@ -468,7 +460,7 @@
         <w:pStyle w:val="Nadpis1"/>
       </w:pPr>
       <w:r>
-        <w:t>Experimentální sekce</w:t>
+        <w:t>Závěr</w:t>
       </w:r>
     </w:p>
     <w:p/>
@@ -477,17 +469,19 @@
         <w:pStyle w:val="Nadpis1"/>
       </w:pPr>
       <w:r>
-        <w:lastRenderedPageBreak/>
-        <w:t xml:space="preserve">Diskuze </w:t>
-      </w:r>
-    </w:p>
-    <w:p/>
-    <w:p>
-      <w:pPr>
-        <w:pStyle w:val="Nadpis1"/>
-      </w:pPr>
-      <w:r>
-        <w:t>Závěr</w:t>
+        <w:t>Literatura</w:t>
+      </w:r>
+    </w:p>
+    <w:p>
+      <w:pPr>
+        <w:pStyle w:val="Odstavecseseznamem"/>
+        <w:numPr>
+          <w:ilvl w:val="0"/>
+          <w:numId w:val="2"/>
+        </w:numPr>
+      </w:pPr>
+      <w:r>
+        <w:t>http://www.cp.jku.at/research/papers/A%20fast%20audio%20similarity%20retrieval%20method.pdf</w:t>
       </w:r>
     </w:p>
     <w:sectPr>
@@ -615,8 +609,213 @@
       </w:rPr>
     </w:lvl>
   </w:abstractNum>
+  <w:abstractNum w:abstractNumId="1">
+    <w:nsid w:val="216547EB"/>
+    <w:multiLevelType w:val="hybridMultilevel"/>
+    <w:tmpl w:val="73FCF40E"/>
+    <w:lvl w:ilvl="0" w:tplc="04050001">
+      <w:start w:val="1"/>
+      <w:numFmt w:val="bullet"/>
+      <w:lvlText w:val=""/>
+      <w:lvlJc w:val="left"/>
+      <w:pPr>
+        <w:ind w:left="720" w:hanging="360"/>
+      </w:pPr>
+      <w:rPr>
+        <w:rFonts w:ascii="Symbol" w:hAnsi="Symbol" w:hint="default"/>
+      </w:rPr>
+    </w:lvl>
+    <w:lvl w:ilvl="1" w:tplc="04050003">
+      <w:start w:val="1"/>
+      <w:numFmt w:val="bullet"/>
+      <w:lvlText w:val="o"/>
+      <w:lvlJc w:val="left"/>
+      <w:pPr>
+        <w:ind w:left="1440" w:hanging="360"/>
+      </w:pPr>
+      <w:rPr>
+        <w:rFonts w:ascii="Courier New" w:hAnsi="Courier New" w:cs="Courier New" w:hint="default"/>
+      </w:rPr>
+    </w:lvl>
+    <w:lvl w:ilvl="2" w:tplc="04050005" w:tentative="1">
+      <w:start w:val="1"/>
+      <w:numFmt w:val="bullet"/>
+      <w:lvlText w:val=""/>
+      <w:lvlJc w:val="left"/>
+      <w:pPr>
+        <w:ind w:left="2160" w:hanging="360"/>
+      </w:pPr>
+      <w:rPr>
+        <w:rFonts w:ascii="Wingdings" w:hAnsi="Wingdings" w:hint="default"/>
+      </w:rPr>
+    </w:lvl>
+    <w:lvl w:ilvl="3" w:tplc="04050001" w:tentative="1">
+      <w:start w:val="1"/>
+      <w:numFmt w:val="bullet"/>
+      <w:lvlText w:val=""/>
+      <w:lvlJc w:val="left"/>
+      <w:pPr>
+        <w:ind w:left="2880" w:hanging="360"/>
+      </w:pPr>
+      <w:rPr>
+        <w:rFonts w:ascii="Symbol" w:hAnsi="Symbol" w:hint="default"/>
+      </w:rPr>
+    </w:lvl>
+    <w:lvl w:ilvl="4" w:tplc="04050003" w:tentative="1">
+      <w:start w:val="1"/>
+      <w:numFmt w:val="bullet"/>
+      <w:lvlText w:val="o"/>
+      <w:lvlJc w:val="left"/>
+      <w:pPr>
+        <w:ind w:left="3600" w:hanging="360"/>
+      </w:pPr>
+      <w:rPr>
+        <w:rFonts w:ascii="Courier New" w:hAnsi="Courier New" w:cs="Courier New" w:hint="default"/>
+      </w:rPr>
+    </w:lvl>
+    <w:lvl w:ilvl="5" w:tplc="04050005" w:tentative="1">
+      <w:start w:val="1"/>
+      <w:numFmt w:val="bullet"/>
+      <w:lvlText w:val=""/>
+      <w:lvlJc w:val="left"/>
+      <w:pPr>
+        <w:ind w:left="4320" w:hanging="360"/>
+      </w:pPr>
+      <w:rPr>
+        <w:rFonts w:ascii="Wingdings" w:hAnsi="Wingdings" w:hint="default"/>
+      </w:rPr>
+    </w:lvl>
+    <w:lvl w:ilvl="6" w:tplc="04050001" w:tentative="1">
+      <w:start w:val="1"/>
+      <w:numFmt w:val="bullet"/>
+      <w:lvlText w:val=""/>
+      <w:lvlJc w:val="left"/>
+      <w:pPr>
+        <w:ind w:left="5040" w:hanging="360"/>
+      </w:pPr>
+      <w:rPr>
+        <w:rFonts w:ascii="Symbol" w:hAnsi="Symbol" w:hint="default"/>
+      </w:rPr>
+    </w:lvl>
+    <w:lvl w:ilvl="7" w:tplc="04050003" w:tentative="1">
+      <w:start w:val="1"/>
+      <w:numFmt w:val="bullet"/>
+      <w:lvlText w:val="o"/>
+      <w:lvlJc w:val="left"/>
+      <w:pPr>
+        <w:ind w:left="5760" w:hanging="360"/>
+      </w:pPr>
+      <w:rPr>
+        <w:rFonts w:ascii="Courier New" w:hAnsi="Courier New" w:cs="Courier New" w:hint="default"/>
+      </w:rPr>
+    </w:lvl>
+    <w:lvl w:ilvl="8" w:tplc="04050005" w:tentative="1">
+      <w:start w:val="1"/>
+      <w:numFmt w:val="bullet"/>
+      <w:lvlText w:val=""/>
+      <w:lvlJc w:val="left"/>
+      <w:pPr>
+        <w:ind w:left="6480" w:hanging="360"/>
+      </w:pPr>
+      <w:rPr>
+        <w:rFonts w:ascii="Wingdings" w:hAnsi="Wingdings" w:hint="default"/>
+      </w:rPr>
+    </w:lvl>
+  </w:abstractNum>
+  <w:abstractNum w:abstractNumId="2">
+    <w:nsid w:val="54CA2221"/>
+    <w:multiLevelType w:val="hybridMultilevel"/>
+    <w:tmpl w:val="F0B62FB0"/>
+    <w:lvl w:ilvl="0" w:tplc="0405000F">
+      <w:start w:val="1"/>
+      <w:numFmt w:val="decimal"/>
+      <w:lvlText w:val="%1."/>
+      <w:lvlJc w:val="left"/>
+      <w:pPr>
+        <w:ind w:left="720" w:hanging="360"/>
+      </w:pPr>
+    </w:lvl>
+    <w:lvl w:ilvl="1" w:tplc="04050019" w:tentative="1">
+      <w:start w:val="1"/>
+      <w:numFmt w:val="lowerLetter"/>
+      <w:lvlText w:val="%2."/>
+      <w:lvlJc w:val="left"/>
+      <w:pPr>
+        <w:ind w:left="1440" w:hanging="360"/>
+      </w:pPr>
+    </w:lvl>
+    <w:lvl w:ilvl="2" w:tplc="0405001B" w:tentative="1">
+      <w:start w:val="1"/>
+      <w:numFmt w:val="lowerRoman"/>
+      <w:lvlText w:val="%3."/>
+      <w:lvlJc w:val="right"/>
+      <w:pPr>
+        <w:ind w:left="2160" w:hanging="180"/>
+      </w:pPr>
+    </w:lvl>
+    <w:lvl w:ilvl="3" w:tplc="0405000F" w:tentative="1">
+      <w:start w:val="1"/>
+      <w:numFmt w:val="decimal"/>
+      <w:lvlText w:val="%4."/>
+      <w:lvlJc w:val="left"/>
+      <w:pPr>
+        <w:ind w:left="2880" w:hanging="360"/>
+      </w:pPr>
+    </w:lvl>
+    <w:lvl w:ilvl="4" w:tplc="04050019" w:tentative="1">
+      <w:start w:val="1"/>
+      <w:numFmt w:val="lowerLetter"/>
+      <w:lvlText w:val="%5."/>
+      <w:lvlJc w:val="left"/>
+      <w:pPr>
+        <w:ind w:left="3600" w:hanging="360"/>
+      </w:pPr>
+    </w:lvl>
+    <w:lvl w:ilvl="5" w:tplc="0405001B" w:tentative="1">
+      <w:start w:val="1"/>
+      <w:numFmt w:val="lowerRoman"/>
+      <w:lvlText w:val="%6."/>
+      <w:lvlJc w:val="right"/>
+      <w:pPr>
+        <w:ind w:left="4320" w:hanging="180"/>
+      </w:pPr>
+    </w:lvl>
+    <w:lvl w:ilvl="6" w:tplc="0405000F" w:tentative="1">
+      <w:start w:val="1"/>
+      <w:numFmt w:val="decimal"/>
+      <w:lvlText w:val="%7."/>
+      <w:lvlJc w:val="left"/>
+      <w:pPr>
+        <w:ind w:left="5040" w:hanging="360"/>
+      </w:pPr>
+    </w:lvl>
+    <w:lvl w:ilvl="7" w:tplc="04050019" w:tentative="1">
+      <w:start w:val="1"/>
+      <w:numFmt w:val="lowerLetter"/>
+      <w:lvlText w:val="%8."/>
+      <w:lvlJc w:val="left"/>
+      <w:pPr>
+        <w:ind w:left="5760" w:hanging="360"/>
+      </w:pPr>
+    </w:lvl>
+    <w:lvl w:ilvl="8" w:tplc="0405001B" w:tentative="1">
+      <w:start w:val="1"/>
+      <w:numFmt w:val="lowerRoman"/>
+      <w:lvlText w:val="%9."/>
+      <w:lvlJc w:val="right"/>
+      <w:pPr>
+        <w:ind w:left="6480" w:hanging="180"/>
+      </w:pPr>
+    </w:lvl>
+  </w:abstractNum>
   <w:num w:numId="1">
     <w:abstractNumId w:val="0"/>
+  </w:num>
+  <w:num w:numId="2">
+    <w:abstractNumId w:val="2"/>
+  </w:num>
+  <w:num w:numId="3">
+    <w:abstractNumId w:val="1"/>
   </w:num>
 </w:numbering>
 </file>
@@ -1360,7 +1559,7 @@
 </file>
 
 <file path=customXml/itemProps1.xml><?xml version="1.0" encoding="utf-8"?>
-<ds:datastoreItem xmlns:ds="http://schemas.openxmlformats.org/officeDocument/2006/customXml" ds:itemID="{B170B768-EB63-C34C-B7FA-7F92C54A1AB4}">
+<ds:datastoreItem xmlns:ds="http://schemas.openxmlformats.org/officeDocument/2006/customXml" ds:itemID="{E23C4703-9503-EA46-AEB1-A746FA3889B2}">
   <ds:schemaRefs>
     <ds:schemaRef ds:uri="http://schemas.openxmlformats.org/officeDocument/2006/bibliography"/>
   </ds:schemaRefs>

</xml_diff>

<commit_message>
New data in report and data
</commit_message>
<xml_diff>
--- a/report/report.docx
+++ b/report/report.docx
@@ -4,6 +4,39 @@
   <w:body>
     <w:p>
       <w:pPr>
+        <w:pStyle w:val="Nzev"/>
+        <w:jc w:val="center"/>
+        <w:rPr>
+          <w:lang w:val="en-US"/>
+        </w:rPr>
+      </w:pPr>
+      <w:r>
+        <w:rPr>
+          <w:lang w:val="en-US"/>
+        </w:rPr>
+        <w:t>Music genres classification</w:t>
+      </w:r>
+    </w:p>
+    <w:p>
+      <w:pPr>
+        <w:jc w:val="center"/>
+      </w:pPr>
+      <w:r>
+        <w:t>Petr Lorenc</w:t>
+      </w:r>
+    </w:p>
+    <w:p>
+      <w:pPr>
+        <w:jc w:val="center"/>
+      </w:pPr>
+      <w:r>
+        <w:t>Oleksandra Liutova</w:t>
+      </w:r>
+      <w:bookmarkStart w:id="0" w:name="_GoBack"/>
+      <w:bookmarkEnd w:id="0"/>
+    </w:p>
+    <w:p>
+      <w:pPr>
         <w:pStyle w:val="Nadpis1"/>
       </w:pPr>
       <w:r>
@@ -300,6 +333,7 @@
         </w:rPr>
       </w:pPr>
       <w:r>
+        <w:lastRenderedPageBreak/>
         <w:br w:type="page"/>
       </w:r>
     </w:p>
@@ -308,7 +342,6 @@
         <w:pStyle w:val="Nadpis1"/>
       </w:pPr>
       <w:r>
-        <w:lastRenderedPageBreak/>
         <w:t>Experimentální sekce</w:t>
       </w:r>
     </w:p>
@@ -338,6 +371,7 @@
         <w:t>)</w:t>
       </w:r>
     </w:p>
+    <w:p/>
     <w:p>
       <w:pPr>
         <w:rPr>
@@ -345,10 +379,29 @@
         </w:rPr>
       </w:pPr>
       <w:r>
-        <w:t>Expermentálně bylo zjištěno, že 1 vteřina záznamu vygeneruje matici o velikosti 20x44. Toho bylo využito pro zprůměrování po sekundách a poté zprůměrování přes všech 20 řádků matice.</w:t>
-      </w:r>
-      <w:bookmarkStart w:id="0" w:name="_GoBack"/>
-      <w:bookmarkEnd w:id="0"/>
+        <w:t>Exper</w:t>
+      </w:r>
+      <w:r>
+        <w:t>i</w:t>
+      </w:r>
+      <w:r>
+        <w:t>mentálně bylo zjištěno, že 1 vteřina záznamu vygeneruje matici o velikosti 20x44. Toho bylo využito pro zprůměrování po sekundách a poté zprůměrování přes všech 20 řádků matice.</w:t>
+      </w:r>
+      <w:r>
+        <w:t xml:space="preserve"> Bohužel bylo dosaženo stejných výsledků jako když se jednotlivé řádky v matici (tj. 1293 členů) zprůměruje. Bylo proto využíváno tohoto druhého přístupu který je přehlednější</w:t>
+      </w:r>
+      <w:r>
+        <w:t xml:space="preserve"> a rychlejší.</w:t>
+      </w:r>
+      <w:r>
+        <w:t xml:space="preserve"> Pro výběr klasifikátoru a vhodnému K bylo využito Eukleidovy metriky.</w:t>
+      </w:r>
+    </w:p>
+    <w:p/>
+    <w:p>
+      <w:r>
+        <w:t>Pro účely testování bylo využito techniky cross-validace. Celková množina 1000 skladeb byla rozdělena na trénovací část a testovacích. Po natrénování na trénovačích datech bylo zkoušena predikce na testovacích.</w:t>
+      </w:r>
     </w:p>
     <w:p/>
     <w:p>
@@ -442,6 +495,229 @@
       </w:r>
       <w:r>
         <w:t xml:space="preserve"> (přes 80%)</w:t>
+      </w:r>
+    </w:p>
+    <w:p>
+      <w:pPr>
+        <w:pStyle w:val="Odstavecseseznamem"/>
+        <w:numPr>
+          <w:ilvl w:val="0"/>
+          <w:numId w:val="3"/>
+        </w:numPr>
+      </w:pPr>
+      <w:r>
+        <w:t>KNN – K=7</w:t>
+      </w:r>
+    </w:p>
+    <w:p>
+      <w:pPr>
+        <w:pStyle w:val="Odstavecseseznamem"/>
+        <w:numPr>
+          <w:ilvl w:val="1"/>
+          <w:numId w:val="3"/>
+        </w:numPr>
+      </w:pPr>
+      <w:r>
+        <w:t>Úspěšnost 47</w:t>
+      </w:r>
+      <w:r>
+        <w:t xml:space="preserve"> procent</w:t>
+      </w:r>
+    </w:p>
+    <w:p>
+      <w:pPr>
+        <w:pStyle w:val="Odstavecseseznamem"/>
+        <w:numPr>
+          <w:ilvl w:val="1"/>
+          <w:numId w:val="3"/>
+        </w:numPr>
+      </w:pPr>
+      <w:r>
+        <w:t>Dobré určení Blues</w:t>
+      </w:r>
+      <w:r>
+        <w:t xml:space="preserve">, </w:t>
+      </w:r>
+      <w:r>
+        <w:t>Classical (přes 80%)</w:t>
+      </w:r>
+    </w:p>
+    <w:p>
+      <w:pPr>
+        <w:pStyle w:val="Odstavecseseznamem"/>
+        <w:numPr>
+          <w:ilvl w:val="0"/>
+          <w:numId w:val="3"/>
+        </w:numPr>
+      </w:pPr>
+      <w:r>
+        <w:t>KNN – K=</w:t>
+      </w:r>
+      <w:r>
+        <w:t>13</w:t>
+      </w:r>
+    </w:p>
+    <w:p>
+      <w:pPr>
+        <w:pStyle w:val="Odstavecseseznamem"/>
+        <w:numPr>
+          <w:ilvl w:val="1"/>
+          <w:numId w:val="3"/>
+        </w:numPr>
+      </w:pPr>
+      <w:r>
+        <w:t>Úspěšnost 46</w:t>
+      </w:r>
+      <w:r>
+        <w:t xml:space="preserve"> procent</w:t>
+      </w:r>
+    </w:p>
+    <w:p>
+      <w:pPr>
+        <w:pStyle w:val="Odstavecseseznamem"/>
+        <w:numPr>
+          <w:ilvl w:val="1"/>
+          <w:numId w:val="3"/>
+        </w:numPr>
+      </w:pPr>
+      <w:r>
+        <w:t>Dobré určení Blues, Classical</w:t>
+      </w:r>
+      <w:r>
+        <w:t>, Metal</w:t>
+      </w:r>
+      <w:r>
+        <w:t xml:space="preserve"> (přes 80%)</w:t>
+      </w:r>
+    </w:p>
+    <w:p/>
+    <w:p/>
+    <w:p>
+      <w:r>
+        <w:t>Pro další experimenty tedy byl vybrán 7NN klasifikátor. U něho bylo vyzkoušeno několik metrik:</w:t>
+      </w:r>
+    </w:p>
+    <w:p>
+      <w:pPr>
+        <w:pStyle w:val="Odstavecseseznamem"/>
+        <w:numPr>
+          <w:ilvl w:val="0"/>
+          <w:numId w:val="4"/>
+        </w:numPr>
+      </w:pPr>
+      <w:r>
+        <w:t>Kullback-Leibner distance</w:t>
+      </w:r>
+    </w:p>
+    <w:p>
+      <w:pPr>
+        <w:pStyle w:val="Odstavecseseznamem"/>
+        <w:numPr>
+          <w:ilvl w:val="1"/>
+          <w:numId w:val="4"/>
+        </w:numPr>
+      </w:pPr>
+      <w:r>
+        <w:t>np.sum(np.where(p != 0, p * np.log(p / q), 0))</w:t>
+      </w:r>
+    </w:p>
+    <w:p>
+      <w:pPr>
+        <w:pStyle w:val="Odstavecseseznamem"/>
+        <w:numPr>
+          <w:ilvl w:val="1"/>
+          <w:numId w:val="4"/>
+        </w:numPr>
+      </w:pPr>
+      <w:r>
+        <w:t>Úspěšnost</w:t>
+      </w:r>
+      <w:r>
+        <w:t xml:space="preserve"> 15 %</w:t>
+      </w:r>
+    </w:p>
+    <w:p>
+      <w:pPr>
+        <w:pStyle w:val="Odstavecseseznamem"/>
+        <w:numPr>
+          <w:ilvl w:val="0"/>
+          <w:numId w:val="4"/>
+        </w:numPr>
+      </w:pPr>
+      <w:r>
+        <w:t>Minko</w:t>
+      </w:r>
+      <w:r>
+        <w:t>wski 3</w:t>
+      </w:r>
+    </w:p>
+    <w:p>
+      <w:pPr>
+        <w:pStyle w:val="Odstavecseseznamem"/>
+        <w:numPr>
+          <w:ilvl w:val="1"/>
+          <w:numId w:val="4"/>
+        </w:numPr>
+      </w:pPr>
+      <w:r>
+        <w:t>Úspěšnost</w:t>
+      </w:r>
+      <w:r>
+        <w:t xml:space="preserve"> 43%</w:t>
+      </w:r>
+    </w:p>
+    <w:p>
+      <w:pPr>
+        <w:pStyle w:val="Odstavecseseznamem"/>
+        <w:numPr>
+          <w:ilvl w:val="0"/>
+          <w:numId w:val="4"/>
+        </w:numPr>
+      </w:pPr>
+      <w:r>
+        <w:t>Minkowski 4</w:t>
+      </w:r>
+    </w:p>
+    <w:p>
+      <w:pPr>
+        <w:pStyle w:val="Odstavecseseznamem"/>
+        <w:numPr>
+          <w:ilvl w:val="1"/>
+          <w:numId w:val="4"/>
+        </w:numPr>
+      </w:pPr>
+      <w:r>
+        <w:t>Úspěšnost</w:t>
+      </w:r>
+      <w:r>
+        <w:t xml:space="preserve"> 43,5</w:t>
+      </w:r>
+      <w:r>
+        <w:t>%</w:t>
+      </w:r>
+    </w:p>
+    <w:p>
+      <w:pPr>
+        <w:pStyle w:val="Odstavecseseznamem"/>
+        <w:numPr>
+          <w:ilvl w:val="0"/>
+          <w:numId w:val="4"/>
+        </w:numPr>
+      </w:pPr>
+      <w:r>
+        <w:t>Chebyshev</w:t>
+      </w:r>
+    </w:p>
+    <w:p>
+      <w:pPr>
+        <w:pStyle w:val="Odstavecseseznamem"/>
+        <w:numPr>
+          <w:ilvl w:val="1"/>
+          <w:numId w:val="4"/>
+        </w:numPr>
+      </w:pPr>
+      <w:r>
+        <w:t>Úspěšnost 43%</w:t>
       </w:r>
     </w:p>
     <w:p/>
@@ -808,6 +1084,119 @@
       </w:pPr>
     </w:lvl>
   </w:abstractNum>
+  <w:abstractNum w:abstractNumId="3">
+    <w:nsid w:val="6DD43CA9"/>
+    <w:multiLevelType w:val="hybridMultilevel"/>
+    <w:tmpl w:val="E3829B88"/>
+    <w:lvl w:ilvl="0" w:tplc="04050001">
+      <w:start w:val="1"/>
+      <w:numFmt w:val="bullet"/>
+      <w:lvlText w:val=""/>
+      <w:lvlJc w:val="left"/>
+      <w:pPr>
+        <w:ind w:left="720" w:hanging="360"/>
+      </w:pPr>
+      <w:rPr>
+        <w:rFonts w:ascii="Symbol" w:hAnsi="Symbol" w:hint="default"/>
+      </w:rPr>
+    </w:lvl>
+    <w:lvl w:ilvl="1" w:tplc="04050003">
+      <w:start w:val="1"/>
+      <w:numFmt w:val="bullet"/>
+      <w:lvlText w:val="o"/>
+      <w:lvlJc w:val="left"/>
+      <w:pPr>
+        <w:ind w:left="1440" w:hanging="360"/>
+      </w:pPr>
+      <w:rPr>
+        <w:rFonts w:ascii="Courier New" w:hAnsi="Courier New" w:cs="Courier New" w:hint="default"/>
+      </w:rPr>
+    </w:lvl>
+    <w:lvl w:ilvl="2" w:tplc="04050005" w:tentative="1">
+      <w:start w:val="1"/>
+      <w:numFmt w:val="bullet"/>
+      <w:lvlText w:val=""/>
+      <w:lvlJc w:val="left"/>
+      <w:pPr>
+        <w:ind w:left="2160" w:hanging="360"/>
+      </w:pPr>
+      <w:rPr>
+        <w:rFonts w:ascii="Wingdings" w:hAnsi="Wingdings" w:hint="default"/>
+      </w:rPr>
+    </w:lvl>
+    <w:lvl w:ilvl="3" w:tplc="04050001" w:tentative="1">
+      <w:start w:val="1"/>
+      <w:numFmt w:val="bullet"/>
+      <w:lvlText w:val=""/>
+      <w:lvlJc w:val="left"/>
+      <w:pPr>
+        <w:ind w:left="2880" w:hanging="360"/>
+      </w:pPr>
+      <w:rPr>
+        <w:rFonts w:ascii="Symbol" w:hAnsi="Symbol" w:hint="default"/>
+      </w:rPr>
+    </w:lvl>
+    <w:lvl w:ilvl="4" w:tplc="04050003" w:tentative="1">
+      <w:start w:val="1"/>
+      <w:numFmt w:val="bullet"/>
+      <w:lvlText w:val="o"/>
+      <w:lvlJc w:val="left"/>
+      <w:pPr>
+        <w:ind w:left="3600" w:hanging="360"/>
+      </w:pPr>
+      <w:rPr>
+        <w:rFonts w:ascii="Courier New" w:hAnsi="Courier New" w:cs="Courier New" w:hint="default"/>
+      </w:rPr>
+    </w:lvl>
+    <w:lvl w:ilvl="5" w:tplc="04050005" w:tentative="1">
+      <w:start w:val="1"/>
+      <w:numFmt w:val="bullet"/>
+      <w:lvlText w:val=""/>
+      <w:lvlJc w:val="left"/>
+      <w:pPr>
+        <w:ind w:left="4320" w:hanging="360"/>
+      </w:pPr>
+      <w:rPr>
+        <w:rFonts w:ascii="Wingdings" w:hAnsi="Wingdings" w:hint="default"/>
+      </w:rPr>
+    </w:lvl>
+    <w:lvl w:ilvl="6" w:tplc="04050001" w:tentative="1">
+      <w:start w:val="1"/>
+      <w:numFmt w:val="bullet"/>
+      <w:lvlText w:val=""/>
+      <w:lvlJc w:val="left"/>
+      <w:pPr>
+        <w:ind w:left="5040" w:hanging="360"/>
+      </w:pPr>
+      <w:rPr>
+        <w:rFonts w:ascii="Symbol" w:hAnsi="Symbol" w:hint="default"/>
+      </w:rPr>
+    </w:lvl>
+    <w:lvl w:ilvl="7" w:tplc="04050003" w:tentative="1">
+      <w:start w:val="1"/>
+      <w:numFmt w:val="bullet"/>
+      <w:lvlText w:val="o"/>
+      <w:lvlJc w:val="left"/>
+      <w:pPr>
+        <w:ind w:left="5760" w:hanging="360"/>
+      </w:pPr>
+      <w:rPr>
+        <w:rFonts w:ascii="Courier New" w:hAnsi="Courier New" w:cs="Courier New" w:hint="default"/>
+      </w:rPr>
+    </w:lvl>
+    <w:lvl w:ilvl="8" w:tplc="04050005" w:tentative="1">
+      <w:start w:val="1"/>
+      <w:numFmt w:val="bullet"/>
+      <w:lvlText w:val=""/>
+      <w:lvlJc w:val="left"/>
+      <w:pPr>
+        <w:ind w:left="6480" w:hanging="360"/>
+      </w:pPr>
+      <w:rPr>
+        <w:rFonts w:ascii="Wingdings" w:hAnsi="Wingdings" w:hint="default"/>
+      </w:rPr>
+    </w:lvl>
+  </w:abstractNum>
   <w:num w:numId="1">
     <w:abstractNumId w:val="0"/>
   </w:num>
@@ -816,6 +1205,9 @@
   </w:num>
   <w:num w:numId="3">
     <w:abstractNumId w:val="1"/>
+  </w:num>
+  <w:num w:numId="4">
+    <w:abstractNumId w:val="3"/>
   </w:num>
 </w:numbering>
 </file>
@@ -1290,6 +1682,39 @@
       <w:contextualSpacing/>
     </w:pPr>
   </w:style>
+  <w:style w:type="paragraph" w:styleId="Nzev">
+    <w:name w:val="Title"/>
+    <w:basedOn w:val="Normln"/>
+    <w:next w:val="Normln"/>
+    <w:link w:val="NzevChar"/>
+    <w:uiPriority w:val="10"/>
+    <w:qFormat/>
+    <w:rsid w:val="003D7F93"/>
+    <w:pPr>
+      <w:contextualSpacing/>
+    </w:pPr>
+    <w:rPr>
+      <w:rFonts w:asciiTheme="majorHAnsi" w:eastAsiaTheme="majorEastAsia" w:hAnsiTheme="majorHAnsi" w:cstheme="majorBidi"/>
+      <w:spacing w:val="-10"/>
+      <w:kern w:val="28"/>
+      <w:sz w:val="56"/>
+      <w:szCs w:val="56"/>
+    </w:rPr>
+  </w:style>
+  <w:style w:type="character" w:customStyle="1" w:styleId="NzevChar">
+    <w:name w:val="Název Char"/>
+    <w:basedOn w:val="Standardnpsmoodstavce"/>
+    <w:link w:val="Nzev"/>
+    <w:uiPriority w:val="10"/>
+    <w:rsid w:val="003D7F93"/>
+    <w:rPr>
+      <w:rFonts w:asciiTheme="majorHAnsi" w:eastAsiaTheme="majorEastAsia" w:hAnsiTheme="majorHAnsi" w:cstheme="majorBidi"/>
+      <w:spacing w:val="-10"/>
+      <w:kern w:val="28"/>
+      <w:sz w:val="56"/>
+      <w:szCs w:val="56"/>
+    </w:rPr>
+  </w:style>
 </w:styles>
 </file>
 
@@ -1559,7 +1984,7 @@
 </file>
 
 <file path=customXml/itemProps1.xml><?xml version="1.0" encoding="utf-8"?>
-<ds:datastoreItem xmlns:ds="http://schemas.openxmlformats.org/officeDocument/2006/customXml" ds:itemID="{E23C4703-9503-EA46-AEB1-A746FA3889B2}">
+<ds:datastoreItem xmlns:ds="http://schemas.openxmlformats.org/officeDocument/2006/customXml" ds:itemID="{6D99E94C-285B-854F-BE43-F3BE75B4E5BC}">
   <ds:schemaRefs>
     <ds:schemaRef ds:uri="http://schemas.openxmlformats.org/officeDocument/2006/bibliography"/>
   </ds:schemaRefs>

</xml_diff>

<commit_message>
refactoring and finalize report
</commit_message>
<xml_diff>
--- a/report/report.docx
+++ b/report/report.docx
@@ -10,12 +10,42 @@
           <w:lang w:val="en-US"/>
         </w:rPr>
       </w:pPr>
+      <w:proofErr w:type="spellStart"/>
       <w:r>
         <w:rPr>
           <w:lang w:val="en-US"/>
         </w:rPr>
-        <w:t>Music genres classification</w:t>
-      </w:r>
+        <w:t>Klasifikace</w:t>
+      </w:r>
+      <w:proofErr w:type="spellEnd"/>
+      <w:r>
+        <w:rPr>
+          <w:lang w:val="en-US"/>
+        </w:rPr>
+        <w:t xml:space="preserve"> </w:t>
+      </w:r>
+      <w:proofErr w:type="spellStart"/>
+      <w:r>
+        <w:rPr>
+          <w:lang w:val="en-US"/>
+        </w:rPr>
+        <w:t>hudebního</w:t>
+      </w:r>
+      <w:proofErr w:type="spellEnd"/>
+      <w:r>
+        <w:rPr>
+          <w:lang w:val="en-US"/>
+        </w:rPr>
+        <w:t xml:space="preserve"> </w:t>
+      </w:r>
+      <w:proofErr w:type="spellStart"/>
+      <w:r>
+        <w:rPr>
+          <w:lang w:val="en-US"/>
+        </w:rPr>
+        <w:t>žánru</w:t>
+      </w:r>
+      <w:proofErr w:type="spellEnd"/>
     </w:p>
     <w:p>
       <w:pPr>
@@ -94,6 +124,30 @@
       </w:r>
     </w:p>
     <w:p>
+      <w:r>
+        <w:t>K</w:t>
+      </w:r>
+      <w:r>
+        <w:t> </w:t>
+      </w:r>
+      <w:r>
+        <w:t>účelům</w:t>
+      </w:r>
+      <w:r>
+        <w:t xml:space="preserve"> semestrálního projektu byl použit korpus</w:t>
+      </w:r>
+      <w:r>
+        <w:t xml:space="preserve"> 1000 skladeb o délce 30 vteřin. Data byla rozdělena do 10 žánrů</w:t>
+      </w:r>
+      <w:r>
+        <w:t xml:space="preserve"> (100 skladeb pro každý žánr)</w:t>
+      </w:r>
+      <w:r>
+        <w:t xml:space="preserve">. Data byla stažena z ODKAZ. </w:t>
+      </w:r>
+    </w:p>
+    <w:p/>
+    <w:p>
       <w:pPr>
         <w:rPr>
           <w:rFonts w:ascii="Times New Roman" w:eastAsia="Times New Roman" w:hAnsi="Times New Roman" w:cs="Times New Roman"/>
@@ -112,30 +166,28 @@
           <w:rFonts w:ascii="Times New Roman" w:eastAsia="Times New Roman" w:hAnsi="Times New Roman" w:cs="Times New Roman"/>
           <w:lang w:eastAsia="cs-CZ"/>
         </w:rPr>
-        <w:t>V současné době se ale začíná používat MFCC</w:t>
+        <w:t xml:space="preserve">V současné době se ale </w:t>
       </w:r>
       <w:r>
         <w:rPr>
           <w:rFonts w:ascii="Times New Roman" w:eastAsia="Times New Roman" w:hAnsi="Times New Roman" w:cs="Times New Roman"/>
           <w:lang w:eastAsia="cs-CZ"/>
         </w:rPr>
-        <w:t xml:space="preserve"> (Mel-</w:t>
-      </w:r>
-      <w:proofErr w:type="spellStart"/>
+        <w:t>využívají spíše</w:t>
+      </w:r>
       <w:r>
         <w:rPr>
           <w:rFonts w:ascii="Times New Roman" w:eastAsia="Times New Roman" w:hAnsi="Times New Roman" w:cs="Times New Roman"/>
           <w:lang w:eastAsia="cs-CZ"/>
         </w:rPr>
-        <w:t>frequency</w:t>
-      </w:r>
-      <w:proofErr w:type="spellEnd"/>
+        <w:t xml:space="preserve"> MFCC</w:t>
+      </w:r>
       <w:r>
         <w:rPr>
           <w:rFonts w:ascii="Times New Roman" w:eastAsia="Times New Roman" w:hAnsi="Times New Roman" w:cs="Times New Roman"/>
           <w:lang w:eastAsia="cs-CZ"/>
         </w:rPr>
-        <w:t xml:space="preserve"> </w:t>
+        <w:t xml:space="preserve"> (Mel-</w:t>
       </w:r>
       <w:proofErr w:type="spellStart"/>
       <w:r>
@@ -143,7 +195,7 @@
           <w:rFonts w:ascii="Times New Roman" w:eastAsia="Times New Roman" w:hAnsi="Times New Roman" w:cs="Times New Roman"/>
           <w:lang w:eastAsia="cs-CZ"/>
         </w:rPr>
-        <w:t>cepstral</w:t>
+        <w:t>frequency</w:t>
       </w:r>
       <w:proofErr w:type="spellEnd"/>
       <w:r>
@@ -159,7 +211,7 @@
           <w:rFonts w:ascii="Times New Roman" w:eastAsia="Times New Roman" w:hAnsi="Times New Roman" w:cs="Times New Roman"/>
           <w:lang w:eastAsia="cs-CZ"/>
         </w:rPr>
-        <w:t>coeffients</w:t>
+        <w:t>cepstral</w:t>
       </w:r>
       <w:proofErr w:type="spellEnd"/>
       <w:r>
@@ -167,14 +219,37 @@
           <w:rFonts w:ascii="Times New Roman" w:eastAsia="Times New Roman" w:hAnsi="Times New Roman" w:cs="Times New Roman"/>
           <w:lang w:eastAsia="cs-CZ"/>
         </w:rPr>
-        <w:t>)</w:t>
-      </w:r>
+        <w:t xml:space="preserve"> </w:t>
+      </w:r>
+      <w:proofErr w:type="spellStart"/>
       <w:r>
         <w:rPr>
           <w:rFonts w:ascii="Times New Roman" w:eastAsia="Times New Roman" w:hAnsi="Times New Roman" w:cs="Times New Roman"/>
           <w:lang w:eastAsia="cs-CZ"/>
         </w:rPr>
-        <w:t>, který zvuk lépe popisuje z hlediska lidského sluchu.</w:t>
+        <w:t>coeffients</w:t>
+      </w:r>
+      <w:proofErr w:type="spellEnd"/>
+      <w:r>
+        <w:rPr>
+          <w:rFonts w:ascii="Times New Roman" w:eastAsia="Times New Roman" w:hAnsi="Times New Roman" w:cs="Times New Roman"/>
+          <w:lang w:eastAsia="cs-CZ"/>
+        </w:rPr>
+        <w:t>)</w:t>
+      </w:r>
+      <w:r>
+        <w:rPr>
+          <w:rFonts w:ascii="Times New Roman" w:eastAsia="Times New Roman" w:hAnsi="Times New Roman" w:cs="Times New Roman"/>
+          <w:lang w:eastAsia="cs-CZ"/>
+        </w:rPr>
+        <w:t>, které</w:t>
+      </w:r>
+      <w:r>
+        <w:rPr>
+          <w:rFonts w:ascii="Times New Roman" w:eastAsia="Times New Roman" w:hAnsi="Times New Roman" w:cs="Times New Roman"/>
+          <w:lang w:eastAsia="cs-CZ"/>
+        </w:rPr>
+        <w:t xml:space="preserve"> zvuk lépe popisuje z hlediska lidského sluchu.</w:t>
       </w:r>
       <w:r>
         <w:rPr>
@@ -315,12 +390,21 @@
     </w:p>
     <w:p>
       <w:r>
-        <w:t xml:space="preserve">Celý projekt je implementován v jazyce Python. </w:t>
+        <w:t>Celý projekt je implementován v jazyce Python</w:t>
+      </w:r>
+      <w:r>
+        <w:t xml:space="preserve"> 3</w:t>
+      </w:r>
+      <w:r>
+        <w:t xml:space="preserve">. </w:t>
       </w:r>
     </w:p>
     <w:p>
       <w:r>
         <w:t>Knihovny</w:t>
+      </w:r>
+      <w:r>
+        <w:t>:</w:t>
       </w:r>
     </w:p>
     <w:p>
@@ -387,155 +471,315 @@
       <w:r>
         <w:t xml:space="preserve">K extrakci </w:t>
       </w:r>
+      <w:r>
+        <w:t>příznaků z hudební skladby je používaná knihovna</w:t>
+      </w:r>
+      <w:r>
+        <w:t xml:space="preserve"> </w:t>
+      </w:r>
       <w:proofErr w:type="spellStart"/>
       <w:r>
-        <w:t>features</w:t>
+        <w:t>librosa</w:t>
       </w:r>
       <w:proofErr w:type="spellEnd"/>
       <w:r>
-        <w:t xml:space="preserve"> z hudební skladby je </w:t>
+        <w:t>, která nám umož</w:t>
+      </w:r>
+      <w:r>
+        <w:t>ňuje extrahovat MFFC. Z </w:t>
       </w:r>
       <w:proofErr w:type="spellStart"/>
       <w:r>
-        <w:t>používano</w:t>
+        <w:t>trénovac</w:t>
+      </w:r>
+      <w:r>
+        <w:t>ích</w:t>
       </w:r>
       <w:proofErr w:type="spellEnd"/>
       <w:r>
-        <w:t xml:space="preserve"> knihovny </w:t>
+        <w:t xml:space="preserve"> dat vznikne matice 20x1293</w:t>
+      </w:r>
+      <w:r>
+        <w:t>. Tuto množinu se snažíme redukovat na co nejmenší repre</w:t>
+      </w:r>
+      <w:r>
+        <w:t>zentativní prvek.</w:t>
+      </w:r>
+      <w:r>
+        <w:rPr>
+          <w:lang w:val="en-US"/>
+        </w:rPr>
+        <w:t xml:space="preserve"> V</w:t>
+      </w:r>
+      <w:r>
+        <w:rPr>
+          <w:lang w:val="en-US"/>
+        </w:rPr>
+        <w:t> </w:t>
       </w:r>
       <w:proofErr w:type="spellStart"/>
       <w:r>
+        <w:rPr>
+          <w:lang w:val="en-US"/>
+        </w:rPr>
+        <w:t>literatu</w:t>
+      </w:r>
+      <w:proofErr w:type="spellEnd"/>
+      <w:r>
+        <w:t>ře</w:t>
+      </w:r>
+      <w:r>
+        <w:rPr>
+          <w:vertAlign w:val="superscript"/>
+        </w:rPr>
+        <w:t>1</w:t>
+      </w:r>
+      <w:r>
+        <w:t xml:space="preserve"> můžeme najít třeba způsob který zprůměruje složky jednotlivých 1293-složkových vektorů. Tak nám vznikne prostor o 20 dimenzích, který už se hodí pro dal</w:t>
+      </w:r>
+      <w:r>
+        <w:t xml:space="preserve">ší zpracování, třeba za pomoci </w:t>
+      </w:r>
+      <w:r>
+        <w:t>metody</w:t>
+      </w:r>
+      <w:r>
+        <w:t xml:space="preserve"> k-</w:t>
+      </w:r>
+      <w:proofErr w:type="spellStart"/>
+      <w:r>
+        <w:t>Nearest</w:t>
+      </w:r>
+      <w:proofErr w:type="spellEnd"/>
+      <w:r>
+        <w:t xml:space="preserve"> Neighbours</w:t>
+      </w:r>
+      <w:r>
+        <w:rPr>
+          <w:vertAlign w:val="superscript"/>
+        </w:rPr>
+        <w:t>4</w:t>
+      </w:r>
+      <w:r>
+        <w:t xml:space="preserve"> (dále jen k-NN)</w:t>
+      </w:r>
+      <w:r>
+        <w:t>.</w:t>
+      </w:r>
+    </w:p>
+    <w:p/>
+    <w:p>
+      <w:r>
+        <w:rPr>
+          <w:lang w:val="en-US"/>
+        </w:rPr>
+        <w:t xml:space="preserve"> V</w:t>
+      </w:r>
+      <w:r>
+        <w:rPr>
+          <w:lang w:val="en-US"/>
+        </w:rPr>
+        <w:t> </w:t>
+      </w:r>
+      <w:r>
+        <w:rPr>
+          <w:lang w:val="en-US"/>
+        </w:rPr>
+        <w:t>experiment</w:t>
+      </w:r>
+      <w:proofErr w:type="spellStart"/>
+      <w:r>
+        <w:t>ální</w:t>
+      </w:r>
+      <w:proofErr w:type="spellEnd"/>
+      <w:r>
+        <w:t xml:space="preserve"> fázi se budeme zabývat i jinými příznaky, které nabízí knihovna </w:t>
+      </w:r>
+      <w:proofErr w:type="spellStart"/>
+      <w:r>
         <w:t>librosa</w:t>
       </w:r>
       <w:proofErr w:type="spellEnd"/>
       <w:r>
-        <w:t>, která nám umožňuje extrahovat MFFC. Z trénovačích dat (1000 30-sekundových skladeb z 10 žánrů)  vznikne matice 20x1293</w:t>
-      </w:r>
-      <w:r>
-        <w:t>. Tuto množinu se snažíme redukovat na co nejmenší repre</w:t>
-      </w:r>
-      <w:r>
-        <w:t>zentativní prvek.</w:t>
-      </w:r>
-      <w:r>
-        <w:rPr>
-          <w:lang w:val="en-US"/>
-        </w:rPr>
-        <w:t xml:space="preserve"> V</w:t>
-      </w:r>
-      <w:r>
-        <w:rPr>
-          <w:lang w:val="en-US"/>
-        </w:rPr>
-        <w:t> </w:t>
+        <w:t>. Dále b</w:t>
+      </w:r>
+      <w:r>
+        <w:t>udeme zkoušet různé metriky pro měření vzdálenosti mezi skladbami.</w:t>
+      </w:r>
+    </w:p>
+    <w:p/>
+    <w:p>
+      <w:r>
+        <w:lastRenderedPageBreak/>
+        <w:t xml:space="preserve">Výstup bude zobrazen pomocí knihovny </w:t>
       </w:r>
       <w:proofErr w:type="spellStart"/>
       <w:r>
-        <w:rPr>
-          <w:lang w:val="en-US"/>
-        </w:rPr>
-        <w:t>literatu</w:t>
+        <w:t>Flask</w:t>
       </w:r>
       <w:proofErr w:type="spellEnd"/>
       <w:r>
-        <w:t>ře</w:t>
-      </w:r>
-      <w:r>
-        <w:rPr>
-          <w:vertAlign w:val="superscript"/>
-        </w:rPr>
-        <w:t>1</w:t>
-      </w:r>
-      <w:r>
-        <w:t xml:space="preserve"> můžeme najít třeba způsob který zprůměruje složky jednotlivých 1293-složkových vektorů. Tak nám vznikne prostor o 20 dimenzích, který už se hodí pro další zpracování, třeba za pomoci </w:t>
+        <w:t xml:space="preserve">, kde budou implementovány 2 stránky. Na první bude možnost volit skladbu a na druhé se zobrazí výsledky v podobě </w:t>
+      </w:r>
+      <w:r>
+        <w:t>grafu (</w:t>
+      </w:r>
+      <w:r>
+        <w:t>uvidíte v příkladu výstupu</w:t>
+      </w:r>
+      <w:r>
+        <w:t>)</w:t>
+      </w:r>
+      <w:r>
+        <w:t>.</w:t>
+      </w:r>
+    </w:p>
+    <w:p/>
+    <w:p>
+      <w:pPr>
+        <w:pStyle w:val="Nadpis1"/>
+      </w:pPr>
+      <w:r>
+        <w:t>Vizualizace příznaků</w:t>
+      </w:r>
+    </w:p>
+    <w:p>
+      <w:r>
+        <w:t>V rámci hledání vhodných příznaků jsme implementovali jejich vizualizaci pro lepší názornost. Využili jsme metodu t-SNE, která umí zobrazit data libovolné dimenze v 2D prostoru. Jednotlivé žánry jsou odlišeny barvou.</w:t>
+      </w:r>
+      <w:r>
+        <w:t xml:space="preserve"> Pro tento graf bylo použito jako příznaky průměry z 13 MFCC vektorů, </w:t>
       </w:r>
       <w:proofErr w:type="spellStart"/>
       <w:r>
-        <w:t>kNN</w:t>
+        <w:t>zero-cross</w:t>
       </w:r>
       <w:proofErr w:type="spellEnd"/>
       <w:r>
-        <w:t xml:space="preserve"> metody.</w:t>
+        <w:t xml:space="preserve"> a odhad tempa. Je vidět závislost mezi prostorovými </w:t>
+      </w:r>
+      <w:proofErr w:type="spellStart"/>
+      <w:r>
+        <w:t>klusterami</w:t>
+      </w:r>
+      <w:proofErr w:type="spellEnd"/>
+      <w:r>
+        <w:t xml:space="preserve"> a jejich barvami. </w:t>
       </w:r>
     </w:p>
     <w:p/>
     <w:p>
       <w:r>
         <w:rPr>
-          <w:lang w:val="en-US"/>
-        </w:rPr>
-        <w:t xml:space="preserve"> V</w:t>
-      </w:r>
-      <w:r>
-        <w:rPr>
-          <w:lang w:val="en-US"/>
-        </w:rPr>
-        <w:t> </w:t>
-      </w:r>
-      <w:r>
-        <w:rPr>
-          <w:lang w:val="en-US"/>
-        </w:rPr>
-        <w:t>experiment</w:t>
-      </w:r>
-      <w:proofErr w:type="spellStart"/>
-      <w:r>
-        <w:t>ální</w:t>
-      </w:r>
-      <w:proofErr w:type="spellEnd"/>
-      <w:r>
-        <w:t xml:space="preserve"> fázi se budeme zabývat i jinými příznaky, které nabízí knihovna </w:t>
-      </w:r>
-      <w:proofErr w:type="spellStart"/>
-      <w:r>
-        <w:t>librosa</w:t>
-      </w:r>
-      <w:proofErr w:type="spellEnd"/>
-      <w:r>
-        <w:t>. Dále b</w:t>
-      </w:r>
-      <w:r>
-        <w:t>udeme zkoušet různé metriky pro měření vzdálenosti mezi skladbami.</w:t>
-      </w:r>
-    </w:p>
-    <w:p/>
-    <w:p>
-      <w:pPr>
-        <w:rPr>
-          <w:lang w:val="en-US"/>
-        </w:rPr>
-      </w:pPr>
-      <w:r>
-        <w:t xml:space="preserve">Výstup bude zobrazen pomocí knihovny </w:t>
-      </w:r>
-      <w:proofErr w:type="spellStart"/>
-      <w:r>
-        <w:t>Flask</w:t>
-      </w:r>
-      <w:proofErr w:type="spellEnd"/>
-      <w:r>
-        <w:t xml:space="preserve">, kde budou implementovány 2 stránky. Na první bude možnost volit skladbu a na druhé se zobrazí výsledky v podobě </w:t>
-      </w:r>
-      <w:r>
-        <w:t>grafu (</w:t>
-      </w:r>
-      <w:r>
-        <w:t>uvidíte v příkladu výstupu</w:t>
-      </w:r>
-      <w:r>
-        <w:t>)</w:t>
-      </w:r>
-    </w:p>
-    <w:p>
-      <w:pPr>
-        <w:pStyle w:val="Nadpis1"/>
-      </w:pPr>
-      <w:r>
-        <w:lastRenderedPageBreak/>
-        <w:t>Příklad výstupu</w:t>
-      </w:r>
-    </w:p>
-    <w:p/>
+          <w:noProof/>
+          <w:lang w:eastAsia="cs-CZ"/>
+        </w:rPr>
+        <w:drawing>
+          <wp:inline distT="0" distB="0" distL="0" distR="0" wp14:anchorId="35B62DAA" wp14:editId="4C22C042">
+            <wp:extent cx="5748655" cy="4309745"/>
+            <wp:effectExtent l="0" t="0" r="0" b="8255"/>
+            <wp:docPr id="2" name="Obrázek 2" descr="figure_1.png"/>
+            <wp:cNvGraphicFramePr>
+              <a:graphicFrameLocks xmlns:a="http://schemas.openxmlformats.org/drawingml/2006/main" noChangeAspect="1"/>
+            </wp:cNvGraphicFramePr>
+            <a:graphic xmlns:a="http://schemas.openxmlformats.org/drawingml/2006/main">
+              <a:graphicData uri="http://schemas.openxmlformats.org/drawingml/2006/picture">
+                <pic:pic xmlns:pic="http://schemas.openxmlformats.org/drawingml/2006/picture">
+                  <pic:nvPicPr>
+                    <pic:cNvPr id="0" name="Picture 2" descr="figure_1.png"/>
+                    <pic:cNvPicPr>
+                      <a:picLocks noChangeAspect="1" noChangeArrowheads="1"/>
+                    </pic:cNvPicPr>
+                  </pic:nvPicPr>
+                  <pic:blipFill>
+                    <a:blip r:embed="rId8">
+                      <a:extLst>
+                        <a:ext uri="{28A0092B-C50C-407E-A947-70E740481C1C}">
+                          <a14:useLocalDpi xmlns:a14="http://schemas.microsoft.com/office/drawing/2010/main" val="0"/>
+                        </a:ext>
+                      </a:extLst>
+                    </a:blip>
+                    <a:srcRect/>
+                    <a:stretch>
+                      <a:fillRect/>
+                    </a:stretch>
+                  </pic:blipFill>
+                  <pic:spPr bwMode="auto">
+                    <a:xfrm>
+                      <a:off x="0" y="0"/>
+                      <a:ext cx="5748655" cy="4309745"/>
+                    </a:xfrm>
+                    <a:prstGeom prst="rect">
+                      <a:avLst/>
+                    </a:prstGeom>
+                    <a:noFill/>
+                    <a:ln>
+                      <a:noFill/>
+                    </a:ln>
+                  </pic:spPr>
+                </pic:pic>
+              </a:graphicData>
+            </a:graphic>
+          </wp:inline>
+        </w:drawing>
+      </w:r>
+    </w:p>
+    <w:p>
+      <w:r>
+        <w:rPr>
+          <w:noProof/>
+          <w:lang w:eastAsia="cs-CZ"/>
+        </w:rPr>
+        <w:drawing>
+          <wp:inline distT="0" distB="0" distL="0" distR="0" wp14:anchorId="1191F9F4" wp14:editId="7834B551">
+            <wp:extent cx="5756275" cy="524510"/>
+            <wp:effectExtent l="0" t="0" r="9525" b="8890"/>
+            <wp:docPr id="1" name="Obrázek 1" descr="../../../Desktop/Snímek%20obrazovky%202016-12-16%20v 21.02.56.png"/>
+            <wp:cNvGraphicFramePr>
+              <a:graphicFrameLocks xmlns:a="http://schemas.openxmlformats.org/drawingml/2006/main" noChangeAspect="1"/>
+            </wp:cNvGraphicFramePr>
+            <a:graphic xmlns:a="http://schemas.openxmlformats.org/drawingml/2006/main">
+              <a:graphicData uri="http://schemas.openxmlformats.org/drawingml/2006/picture">
+                <pic:pic xmlns:pic="http://schemas.openxmlformats.org/drawingml/2006/picture">
+                  <pic:nvPicPr>
+                    <pic:cNvPr id="0" name="Picture 1" descr="../../../Desktop/Snímek%20obrazovky%202016-12-16%20v 21.02.56.png"/>
+                    <pic:cNvPicPr>
+                      <a:picLocks noChangeAspect="1" noChangeArrowheads="1"/>
+                    </pic:cNvPicPr>
+                  </pic:nvPicPr>
+                  <pic:blipFill>
+                    <a:blip r:embed="rId9">
+                      <a:extLst>
+                        <a:ext uri="{28A0092B-C50C-407E-A947-70E740481C1C}">
+                          <a14:useLocalDpi xmlns:a14="http://schemas.microsoft.com/office/drawing/2010/main" val="0"/>
+                        </a:ext>
+                      </a:extLst>
+                    </a:blip>
+                    <a:srcRect/>
+                    <a:stretch>
+                      <a:fillRect/>
+                    </a:stretch>
+                  </pic:blipFill>
+                  <pic:spPr bwMode="auto">
+                    <a:xfrm>
+                      <a:off x="0" y="0"/>
+                      <a:ext cx="5756275" cy="524510"/>
+                    </a:xfrm>
+                    <a:prstGeom prst="rect">
+                      <a:avLst/>
+                    </a:prstGeom>
+                    <a:noFill/>
+                    <a:ln>
+                      <a:noFill/>
+                    </a:ln>
+                  </pic:spPr>
+                </pic:pic>
+              </a:graphicData>
+            </a:graphic>
+          </wp:inline>
+        </w:drawing>
+      </w:r>
+    </w:p>
     <w:p>
       <w:pPr>
         <w:rPr>
@@ -554,35 +798,87 @@
         <w:pStyle w:val="Nadpis1"/>
       </w:pPr>
       <w:r>
+        <w:t>Příklad výstupu</w:t>
+      </w:r>
+    </w:p>
+    <w:p/>
+    <w:p>
+      <w:pPr>
+        <w:rPr>
+          <w:rFonts w:asciiTheme="majorHAnsi" w:eastAsiaTheme="majorEastAsia" w:hAnsiTheme="majorHAnsi" w:cstheme="majorBidi"/>
+          <w:color w:val="2E74B5" w:themeColor="accent1" w:themeShade="BF"/>
+          <w:sz w:val="32"/>
+          <w:szCs w:val="32"/>
+        </w:rPr>
+      </w:pPr>
+      <w:r>
+        <w:rPr>
+          <w:noProof/>
+          <w:lang w:eastAsia="cs-CZ"/>
+        </w:rPr>
+        <w:drawing>
+          <wp:inline distT="0" distB="0" distL="0" distR="0" wp14:anchorId="30A4E7BE" wp14:editId="36622A10">
+            <wp:extent cx="5756275" cy="6205855"/>
+            <wp:effectExtent l="0" t="0" r="9525" b="0"/>
+            <wp:docPr id="4" name="Obrázek 4" descr="../../../Desktop/Snímek%20obrazovky%202016-12-16%20v 21.31.44.png"/>
+            <wp:cNvGraphicFramePr>
+              <a:graphicFrameLocks xmlns:a="http://schemas.openxmlformats.org/drawingml/2006/main" noChangeAspect="1"/>
+            </wp:cNvGraphicFramePr>
+            <a:graphic xmlns:a="http://schemas.openxmlformats.org/drawingml/2006/main">
+              <a:graphicData uri="http://schemas.openxmlformats.org/drawingml/2006/picture">
+                <pic:pic xmlns:pic="http://schemas.openxmlformats.org/drawingml/2006/picture">
+                  <pic:nvPicPr>
+                    <pic:cNvPr id="0" name="Picture 4" descr="../../../Desktop/Snímek%20obrazovky%202016-12-16%20v 21.31.44.png"/>
+                    <pic:cNvPicPr>
+                      <a:picLocks noChangeAspect="1" noChangeArrowheads="1"/>
+                    </pic:cNvPicPr>
+                  </pic:nvPicPr>
+                  <pic:blipFill>
+                    <a:blip r:embed="rId10">
+                      <a:extLst>
+                        <a:ext uri="{28A0092B-C50C-407E-A947-70E740481C1C}">
+                          <a14:useLocalDpi xmlns:a14="http://schemas.microsoft.com/office/drawing/2010/main" val="0"/>
+                        </a:ext>
+                      </a:extLst>
+                    </a:blip>
+                    <a:srcRect/>
+                    <a:stretch>
+                      <a:fillRect/>
+                    </a:stretch>
+                  </pic:blipFill>
+                  <pic:spPr bwMode="auto">
+                    <a:xfrm>
+                      <a:off x="0" y="0"/>
+                      <a:ext cx="5756275" cy="6205855"/>
+                    </a:xfrm>
+                    <a:prstGeom prst="rect">
+                      <a:avLst/>
+                    </a:prstGeom>
+                    <a:noFill/>
+                    <a:ln>
+                      <a:noFill/>
+                    </a:ln>
+                  </pic:spPr>
+                </pic:pic>
+              </a:graphicData>
+            </a:graphic>
+          </wp:inline>
+        </w:drawing>
+      </w:r>
+      <w:bookmarkStart w:id="0" w:name="_GoBack"/>
+      <w:bookmarkEnd w:id="0"/>
+      <w:r>
+        <w:br w:type="page"/>
+      </w:r>
+    </w:p>
+    <w:p>
+      <w:pPr>
+        <w:pStyle w:val="Nadpis1"/>
+      </w:pPr>
+      <w:r>
         <w:t>Experimentální sekce</w:t>
       </w:r>
     </w:p>
-    <w:p>
-      <w:r>
-        <w:t xml:space="preserve">Čisté MFCC (zprůměrované </w:t>
-      </w:r>
-      <w:r>
-        <w:t>po 1 sec</w:t>
-      </w:r>
-      <w:r>
-        <w:tab/>
-      </w:r>
-      <w:r>
-        <w:t>–</w:t>
-      </w:r>
-      <w:r>
-        <w:t xml:space="preserve"> 600</w:t>
-      </w:r>
-      <w:r>
-        <w:t xml:space="preserve"> </w:t>
-      </w:r>
-      <w:r>
-        <w:t>složkový vektor</w:t>
-      </w:r>
-      <w:r>
-        <w:t>)</w:t>
-      </w:r>
-    </w:p>
     <w:p/>
     <w:p>
       <w:pPr>
@@ -600,13 +896,46 @@
         <w:t>mentálně bylo zjištěno, že 1 vteřina záznamu vygeneruje matici o velikosti 20x44. Toho bylo využito pro zprůměrování po sekundách a poté zprůměrování přes všech 20 řádků matice.</w:t>
       </w:r>
       <w:r>
-        <w:t xml:space="preserve"> Bohužel bylo dosaženo stejných výsledků jako když se jednotlivé řádky v matici (tj. 1293 členů) zprůměruje. Bylo proto využíváno tohoto druhého přístupu který je přehlednější</w:t>
+        <w:t xml:space="preserve"> D</w:t>
+      </w:r>
+      <w:r>
+        <w:t>osaženo</w:t>
+      </w:r>
+      <w:r>
+        <w:t xml:space="preserve"> bylo</w:t>
+      </w:r>
+      <w:r>
+        <w:t xml:space="preserve"> stejných výsledků jako když se jednotlivé řádky v ma</w:t>
+      </w:r>
+      <w:r>
+        <w:t>tici (tj. 1293 členů) zprůměrují</w:t>
+      </w:r>
+      <w:r>
+        <w:t>. Bylo proto využíváno tohoto druhého přístupu který je přehlednější</w:t>
       </w:r>
       <w:r>
         <w:t xml:space="preserve"> a rychlejší.</w:t>
       </w:r>
       <w:r>
-        <w:t xml:space="preserve"> Pro výběr klasifikátoru a vhodnému K bylo využito </w:t>
+        <w:t xml:space="preserve"> Pr</w:t>
+      </w:r>
+      <w:r>
+        <w:t>o výběr klasifikátoru a vhodného</w:t>
+      </w:r>
+      <w:r>
+        <w:t xml:space="preserve"> k</w:t>
+      </w:r>
+      <w:r>
+        <w:t xml:space="preserve"> pro </w:t>
+      </w:r>
+      <w:r>
+        <w:t>k-</w:t>
+      </w:r>
+      <w:r>
+        <w:t>NN</w:t>
+      </w:r>
+      <w:r>
+        <w:t xml:space="preserve"> bylo využito </w:t>
       </w:r>
       <w:proofErr w:type="spellStart"/>
       <w:r>
@@ -636,10 +965,19 @@
       </w:r>
       <w:proofErr w:type="spellEnd"/>
       <w:r>
-        <w:t xml:space="preserve"> část a testova</w:t>
-      </w:r>
-      <w:r>
-        <w:t xml:space="preserve">cích. Po natrénování na </w:t>
+        <w:t xml:space="preserve"> a testova</w:t>
+      </w:r>
+      <w:r>
+        <w:t xml:space="preserve">cí </w:t>
+      </w:r>
+      <w:r>
+        <w:t>část</w:t>
+      </w:r>
+      <w:r>
+        <w:t>i</w:t>
+      </w:r>
+      <w:r>
+        <w:t xml:space="preserve">. Po natrénování na </w:t>
       </w:r>
       <w:proofErr w:type="spellStart"/>
       <w:r>
@@ -653,35 +991,44 @@
         <w:t xml:space="preserve"> datech bylo zkoušena predikce na testovacích.</w:t>
       </w:r>
       <w:r>
-        <w:t xml:space="preserve"> K </w:t>
+        <w:t xml:space="preserve"> K testovací</w:t>
+      </w:r>
+      <w:r>
+        <w:t>m účelům bylo použito knihovny scikit-learn</w:t>
+      </w:r>
+      <w:r>
+        <w:rPr>
+          <w:vertAlign w:val="superscript"/>
+        </w:rPr>
+        <w:t>2</w:t>
+      </w:r>
+      <w:r>
+        <w:t xml:space="preserve">, která poskytuje třídu </w:t>
       </w:r>
       <w:proofErr w:type="spellStart"/>
       <w:r>
-        <w:t>testovanim</w:t>
+        <w:t>GridSearchCV</w:t>
       </w:r>
       <w:proofErr w:type="spellEnd"/>
       <w:r>
-        <w:t xml:space="preserve"> účelům bylo použito knihovny scikit-learn</w:t>
-      </w:r>
-      <w:r>
-        <w:rPr>
-          <w:vertAlign w:val="superscript"/>
-        </w:rPr>
-        <w:t>2</w:t>
-      </w:r>
-      <w:r>
-        <w:t xml:space="preserve">, která poskytuje třídu </w:t>
-      </w:r>
-      <w:proofErr w:type="spellStart"/>
-      <w:r>
-        <w:t>GridSearchCV</w:t>
-      </w:r>
-      <w:proofErr w:type="spellEnd"/>
-      <w:r>
         <w:t>. Tato třída postupně zkouší různé parametry klasifikátoru a vrací data na níž je vidět úspěšnosti jednotlivých kombinací.</w:t>
       </w:r>
     </w:p>
     <w:p/>
+    <w:p>
+      <w:r>
+        <w:t xml:space="preserve">Tyto parametry byly testovány na </w:t>
+      </w:r>
+      <w:r>
+        <w:t>k-NN</w:t>
+      </w:r>
+      <w:r>
+        <w:t xml:space="preserve"> klasifikátoru</w:t>
+      </w:r>
+      <w:r>
+        <w:t>:</w:t>
+      </w:r>
+    </w:p>
     <w:tbl>
       <w:tblPr>
         <w:tblW w:w="6894" w:type="dxa"/>
@@ -3912,26 +4259,16 @@
     <w:p/>
     <w:p>
       <w:r>
-        <w:t>Tyto parametry byly testovány na K-</w:t>
-      </w:r>
-      <w:proofErr w:type="spellStart"/>
-      <w:r>
-        <w:t>Nearest</w:t>
-      </w:r>
-      <w:proofErr w:type="spellEnd"/>
-      <w:r>
-        <w:t>-</w:t>
-      </w:r>
-      <w:proofErr w:type="spellStart"/>
-      <w:r>
-        <w:t>Neighboorhood</w:t>
-      </w:r>
-      <w:proofErr w:type="spellEnd"/>
-      <w:r>
-        <w:t xml:space="preserve"> klasifikátoru.</w:t>
-      </w:r>
-      <w:r>
-        <w:t xml:space="preserve"> A zde jsou vypsány nějaké konkrétnější data.</w:t>
+        <w:t>Z</w:t>
+      </w:r>
+      <w:r>
+        <w:t xml:space="preserve">de jsou vypsány nějaké konkrétnější </w:t>
+      </w:r>
+      <w:r>
+        <w:t>výsledky</w:t>
+      </w:r>
+      <w:r>
+        <w:t>.</w:t>
       </w:r>
     </w:p>
     <w:p/>
@@ -4016,7 +4353,13 @@
         <w:rPr>
           <w:b/>
         </w:rPr>
-        <w:t>KNN – K=3</w:t>
+        <w:t>k-</w:t>
+      </w:r>
+      <w:r>
+        <w:rPr>
+          <w:b/>
+        </w:rPr>
+        <w:t>NN – K=3</w:t>
       </w:r>
     </w:p>
     <w:p>
@@ -4211,7 +4554,13 @@
     <w:p/>
     <w:p>
       <w:r>
-        <w:t>Pro experimenty se vzdálenosti funkcí byl tedy vybrán 7NN klasifikátor. U něho bylo vyzkoušeno několik metrik:</w:t>
+        <w:t>Pro experimenty se vzdálenosti funkcí byl tedy vybrán 7</w:t>
+      </w:r>
+      <w:r>
+        <w:t>-</w:t>
+      </w:r>
+      <w:r>
+        <w:t>NN klasifikátor. U něho bylo vyzkoušeno několik metrik:</w:t>
       </w:r>
     </w:p>
     <w:p/>
@@ -4252,19 +4601,15 @@
       <w:r>
         <w:t xml:space="preserve">Měří vzdálenost mezi </w:t>
       </w:r>
-      <w:proofErr w:type="spellStart"/>
-      <w:r>
-        <w:t>dvěmi</w:t>
-      </w:r>
-      <w:proofErr w:type="spellEnd"/>
+      <w:r>
+        <w:t>dvěma</w:t>
+      </w:r>
       <w:r>
         <w:t xml:space="preserve"> pravděpodobnostními </w:t>
       </w:r>
-      <w:proofErr w:type="spellStart"/>
-      <w:r>
-        <w:t>rozdělenímy</w:t>
-      </w:r>
-      <w:proofErr w:type="spellEnd"/>
+      <w:r>
+        <w:t>rozděleními</w:t>
+      </w:r>
       <w:r>
         <w:t xml:space="preserve"> – zde tedy nevhodné použití</w:t>
       </w:r>
@@ -4625,6 +4970,11 @@
     <w:p/>
     <w:p/>
     <w:p>
+      <w:pPr>
+        <w:rPr>
+          <w:vertAlign w:val="superscript"/>
+        </w:rPr>
+      </w:pPr>
       <w:r>
         <w:t xml:space="preserve">Dále byla testována hodnota úspěšnosti klasifikace u Support </w:t>
       </w:r>
@@ -4634,15 +4984,22 @@
       </w:r>
       <w:proofErr w:type="spellEnd"/>
       <w:r>
-        <w:t xml:space="preserve"> </w:t>
-      </w:r>
-      <w:proofErr w:type="spellStart"/>
-      <w:r>
-        <w:t>Machine</w:t>
-      </w:r>
-      <w:proofErr w:type="spellEnd"/>
-      <w:r>
-        <w:t xml:space="preserve"> klasifikátoru. S těmito </w:t>
+        <w:t xml:space="preserve"> Machine</w:t>
+      </w:r>
+      <w:r>
+        <w:rPr>
+          <w:vertAlign w:val="superscript"/>
+        </w:rPr>
+        <w:t>5</w:t>
+      </w:r>
+      <w:r>
+        <w:t xml:space="preserve"> klasifikátoru</w:t>
+      </w:r>
+      <w:r>
+        <w:t xml:space="preserve"> (dále jen SVM)</w:t>
+      </w:r>
+      <w:r>
+        <w:t xml:space="preserve">. S těmito </w:t>
       </w:r>
       <w:r>
         <w:t xml:space="preserve">různými </w:t>
@@ -6002,39 +6359,46 @@
           <w:b/>
           <w:color w:val="FF0000"/>
         </w:rPr>
-        <w:t>SVC</w:t>
-      </w:r>
-      <w:r>
-        <w:rPr>
-          <w:color w:val="FF0000"/>
-        </w:rPr>
-        <w:t xml:space="preserve"> </w:t>
-      </w:r>
-      <w:r>
-        <w:t>pro parametry C=4, kernel=“</w:t>
-      </w:r>
-      <w:proofErr w:type="spellStart"/>
-      <w:r>
-        <w:t>linear</w:t>
-      </w:r>
-      <w:proofErr w:type="spellEnd"/>
-      <w:r>
-        <w:t>“ a probability=“</w:t>
-      </w:r>
-      <w:proofErr w:type="spellStart"/>
-      <w:r>
-        <w:t>True</w:t>
-      </w:r>
-      <w:proofErr w:type="spellEnd"/>
-      <w:r>
-        <w:t xml:space="preserve">“. Jeho výsledky dosahovali hranice </w:t>
-      </w:r>
-      <w:bookmarkStart w:id="0" w:name="_GoBack"/>
+        <w:t>SV</w:t>
+      </w:r>
       <w:r>
         <w:rPr>
           <w:b/>
           <w:color w:val="FF0000"/>
         </w:rPr>
+        <w:t>M</w:t>
+      </w:r>
+      <w:r>
+        <w:rPr>
+          <w:color w:val="FF0000"/>
+        </w:rPr>
+        <w:t xml:space="preserve"> </w:t>
+      </w:r>
+      <w:r>
+        <w:t xml:space="preserve">pro parametry C=4 a </w:t>
+      </w:r>
+      <w:r>
+        <w:t>kernel=“</w:t>
+      </w:r>
+      <w:proofErr w:type="spellStart"/>
+      <w:r>
+        <w:t>linear</w:t>
+      </w:r>
+      <w:proofErr w:type="spellEnd"/>
+      <w:r>
+        <w:t>“</w:t>
+      </w:r>
+      <w:r>
+        <w:t xml:space="preserve">. </w:t>
+      </w:r>
+      <w:r>
+        <w:t xml:space="preserve">Jeho výsledky dosahovali hranice </w:t>
+      </w:r>
+      <w:r>
+        <w:rPr>
+          <w:b/>
+          <w:color w:val="FF0000"/>
+        </w:rPr>
         <w:t>úspěšnosti přes 55%.</w:t>
       </w:r>
       <w:r>
@@ -6043,7 +6407,6 @@
         </w:rPr>
         <w:t xml:space="preserve"> </w:t>
       </w:r>
-      <w:bookmarkEnd w:id="0"/>
       <w:r>
         <w:t xml:space="preserve">Dobře určil Blues, </w:t>
       </w:r>
@@ -6082,59 +6445,102 @@
       <w:r>
         <w:t xml:space="preserve">metod </w:t>
       </w:r>
+      <w:r>
+        <w:t>měření</w:t>
+      </w:r>
+      <w:r>
+        <w:t xml:space="preserve"> podobnosti</w:t>
+      </w:r>
+      <w:r>
+        <w:t>. Z přednášek jsme získali dlouhý seznam (jako třeba</w:t>
+      </w:r>
+      <w:r>
+        <w:t xml:space="preserve"> Kosinova podobnost, Kosinova vzdálenost, </w:t>
+      </w:r>
+      <w:r>
+        <w:t>Úhlová</w:t>
+      </w:r>
+      <w:r>
+        <w:t xml:space="preserve"> vzdálenost –</w:t>
+      </w:r>
+      <w:r>
+        <w:t xml:space="preserve"> </w:t>
+      </w:r>
+      <w:r>
+        <w:t>tyto</w:t>
+      </w:r>
+      <w:r>
+        <w:t xml:space="preserve"> metriky</w:t>
+      </w:r>
+      <w:r>
+        <w:t xml:space="preserve"> jsme </w:t>
+      </w:r>
+      <w:r>
+        <w:t xml:space="preserve">ale </w:t>
+      </w:r>
+      <w:r>
+        <w:t>nemohli použít</w:t>
+      </w:r>
+      <w:r>
+        <w:t>,</w:t>
+      </w:r>
+      <w:r>
+        <w:t xml:space="preserve"> protože nesplňovaly požadavky na metriku – nejčastěji trojúhelníkovou nerovnost</w:t>
+      </w:r>
+      <w:r>
+        <w:t>)</w:t>
+      </w:r>
+    </w:p>
+    <w:p>
+      <w:pPr>
+        <w:pStyle w:val="Nadpis1"/>
+      </w:pPr>
+      <w:r>
+        <w:t>Závěr</w:t>
+      </w:r>
+    </w:p>
+    <w:p>
+      <w:pPr>
+        <w:rPr>
+          <w:lang w:val="en-US"/>
+        </w:rPr>
+      </w:pPr>
+      <w:r>
+        <w:t>Práce nám rozšířila povědomí o m</w:t>
+      </w:r>
+      <w:r>
+        <w:t>ožnostech vyhledávání podobností</w:t>
+      </w:r>
+      <w:r>
+        <w:t xml:space="preserve"> hudebních skladeb. Určování hudebního žánru je obtížný problém, protože mnoho skladeb ho nemá jasně definovaný a můžou proto pokrývat mnoho skupin. Z experimentální části je vidět, že rozlišení mezi Blues, </w:t>
+      </w:r>
       <w:proofErr w:type="spellStart"/>
       <w:r>
-        <w:t>měřění</w:t>
+        <w:t>Classical</w:t>
       </w:r>
       <w:proofErr w:type="spellEnd"/>
       <w:r>
-        <w:t xml:space="preserve"> podobnosti</w:t>
-      </w:r>
-      <w:r>
-        <w:t>. Z přednášek jsme získali dlouhý seznam (jako třeba</w:t>
-      </w:r>
-      <w:r>
-        <w:t xml:space="preserve"> Kosinova podobnost, Kosinova vzdálenost, </w:t>
+        <w:t xml:space="preserve">, Metal a Hip Hop je snadnější než třeba rozlišit Rock-Pop nebo </w:t>
       </w:r>
       <w:proofErr w:type="spellStart"/>
       <w:r>
-        <w:t>Úhlova</w:t>
+        <w:t>Reaggue</w:t>
       </w:r>
       <w:proofErr w:type="spellEnd"/>
       <w:r>
-        <w:t xml:space="preserve"> vzdálenost – bohužel tyto jsme nemohli použít protože nesplňovaly požadavky na metriku – nejčastěji trojúhelníkovou nerovnost</w:t>
-      </w:r>
-      <w:r>
-        <w:t>)</w:t>
-      </w:r>
-    </w:p>
-    <w:p>
-      <w:pPr>
-        <w:pStyle w:val="Nadpis1"/>
-      </w:pPr>
-      <w:r>
-        <w:t>Závěr</w:t>
-      </w:r>
-    </w:p>
-    <w:p>
-      <w:r>
-        <w:t xml:space="preserve">Práce nám rozšířila povědomí o možnostech vyhledávání podobnostní hudebních skladeb. Určování hudebního žánru je obtížný problém, protože mnoho skladeb ho nemá jasně definovaný a můžou proto pokrývat mnoho skupin. Z experimentální části je vidět, že rozlišení mezi Blues, </w:t>
-      </w:r>
-      <w:proofErr w:type="spellStart"/>
-      <w:r>
-        <w:t>Classical</w:t>
-      </w:r>
-      <w:proofErr w:type="spellEnd"/>
-      <w:r>
-        <w:t xml:space="preserve">, Metal a Hip Hop je snadnější než třeba rozlišit Rock-Pop nebo </w:t>
-      </w:r>
-      <w:proofErr w:type="spellStart"/>
-      <w:r>
-        <w:t>Reaggue</w:t>
-      </w:r>
-      <w:proofErr w:type="spellEnd"/>
-      <w:r>
-        <w:t>-Pop. Vyzkoušeli jsme si také několik vzdálenostních funkcí, tyto vědomosti se nám určitě budou hodit v jiných oblastech. V neposlední řadě jsem si také rozšířili povědomí o audiu a jeho způsobu zpracování – seznámili jsme se z MPEG-7 deskriptory a také se spektrálními charakteristikami jako třeba MFCC.</w:t>
+        <w:t>-Pop. Vyzkoušeli jsme si také několik vzdálenostních funkcí, tyto vědomosti se nám určitě budou hodit v jiných oblastech. V nep</w:t>
+      </w:r>
+      <w:r>
+        <w:t>oslední řadě js</w:t>
+      </w:r>
+      <w:r>
+        <w:t>m</w:t>
+      </w:r>
+      <w:r>
+        <w:t>e si</w:t>
+      </w:r>
+      <w:r>
+        <w:t xml:space="preserve"> také rozšířili povědomí o audiu a jeho způsobu zpracování – seznámili jsme se z MPEG-7 deskriptory a také se spektrálními charakteristikami jako MFCC.</w:t>
       </w:r>
     </w:p>
     <w:p>
@@ -6153,7 +6559,7 @@
           <w:numId w:val="2"/>
         </w:numPr>
       </w:pPr>
-      <w:hyperlink r:id="rId6" w:history="1">
+      <w:hyperlink r:id="rId11" w:history="1">
         <w:r>
           <w:rPr>
             <w:rStyle w:val="Hypertextovodkaz"/>
@@ -6170,7 +6576,7 @@
           <w:numId w:val="2"/>
         </w:numPr>
       </w:pPr>
-      <w:hyperlink r:id="rId7" w:history="1">
+      <w:hyperlink r:id="rId12" w:history="1">
         <w:r>
           <w:rPr>
             <w:rStyle w:val="Hypertextovodkaz"/>
@@ -6187,12 +6593,24 @@
           <w:numId w:val="2"/>
         </w:numPr>
       </w:pPr>
-      <w:hyperlink r:id="rId8" w:history="1">
+      <w:hyperlink r:id="rId13" w:history="1">
         <w:r>
           <w:rPr>
             <w:rStyle w:val="Hypertextovodkaz"/>
           </w:rPr>
-          <w:t>https://edux.fit.cvut.cz/courses/MI-VMM.16/_media/tutorials/maiducan_2016bach.pdf</w:t>
+          <w:t>https://edux.fit.cvut.cz/courses/MI-VMM.16/_m</w:t>
+        </w:r>
+        <w:r>
+          <w:rPr>
+            <w:rStyle w:val="Hypertextovodkaz"/>
+          </w:rPr>
+          <w:t>e</w:t>
+        </w:r>
+        <w:r>
+          <w:rPr>
+            <w:rStyle w:val="Hypertextovodkaz"/>
+          </w:rPr>
+          <w:t>dia/tutorials/maiducan_2016bach.pdf</w:t>
         </w:r>
       </w:hyperlink>
     </w:p>
@@ -6204,6 +6622,26 @@
           <w:numId w:val="2"/>
         </w:numPr>
       </w:pPr>
+      <w:hyperlink r:id="rId14" w:history="1">
+        <w:r>
+          <w:rPr>
+            <w:rStyle w:val="Hypertextovodkaz"/>
+          </w:rPr>
+          <w:t>http://scikit-learn.org/stable/modules/neighbors.html#classification</w:t>
+        </w:r>
+      </w:hyperlink>
+    </w:p>
+    <w:p>
+      <w:pPr>
+        <w:pStyle w:val="Odstavecseseznamem"/>
+        <w:numPr>
+          <w:ilvl w:val="0"/>
+          <w:numId w:val="2"/>
+        </w:numPr>
+      </w:pPr>
+      <w:r>
+        <w:t>http://scikit-learn.org/stable/modules/svm.html</w:t>
+      </w:r>
     </w:p>
     <w:sectPr>
       <w:pgSz w:w="11900" w:h="16840"/>
@@ -6213,6 +6651,44 @@
     </w:sectPr>
   </w:body>
 </w:document>
+</file>
+
+<file path=word/endnotes.xml><?xml version="1.0" encoding="utf-8"?>
+<w:endnotes xmlns:wpc="http://schemas.microsoft.com/office/word/2010/wordprocessingCanvas" xmlns:mo="http://schemas.microsoft.com/office/mac/office/2008/main" xmlns:mc="http://schemas.openxmlformats.org/markup-compatibility/2006" xmlns:mv="urn:schemas-microsoft-com:mac:vml" xmlns:o="urn:schemas-microsoft-com:office:office" xmlns:r="http://schemas.openxmlformats.org/officeDocument/2006/relationships" xmlns:m="http://schemas.openxmlformats.org/officeDocument/2006/math" xmlns:v="urn:schemas-microsoft-com:vml" xmlns:wp14="http://schemas.microsoft.com/office/word/2010/wordprocessingDrawing" xmlns:wp="http://schemas.openxmlformats.org/drawingml/2006/wordprocessingDrawing" xmlns:w10="urn:schemas-microsoft-com:office:word" xmlns:w="http://schemas.openxmlformats.org/wordprocessingml/2006/main" xmlns:w14="http://schemas.microsoft.com/office/word/2010/wordml" xmlns:w15="http://schemas.microsoft.com/office/word/2012/wordml" xmlns:wpg="http://schemas.microsoft.com/office/word/2010/wordprocessingGroup" xmlns:wpi="http://schemas.microsoft.com/office/word/2010/wordprocessingInk" xmlns:wne="http://schemas.microsoft.com/office/word/2006/wordml" xmlns:wps="http://schemas.microsoft.com/office/word/2010/wordprocessingShape" mc:Ignorable="w14 w15 wp14">
+  <w:endnote w:type="separator" w:id="-1">
+    <w:p>
+      <w:r>
+        <w:separator/>
+      </w:r>
+    </w:p>
+  </w:endnote>
+  <w:endnote w:type="continuationSeparator" w:id="0">
+    <w:p>
+      <w:r>
+        <w:continuationSeparator/>
+      </w:r>
+    </w:p>
+  </w:endnote>
+</w:endnotes>
+</file>
+
+<file path=word/footnotes.xml><?xml version="1.0" encoding="utf-8"?>
+<w:footnotes xmlns:wpc="http://schemas.microsoft.com/office/word/2010/wordprocessingCanvas" xmlns:mo="http://schemas.microsoft.com/office/mac/office/2008/main" xmlns:mc="http://schemas.openxmlformats.org/markup-compatibility/2006" xmlns:mv="urn:schemas-microsoft-com:mac:vml" xmlns:o="urn:schemas-microsoft-com:office:office" xmlns:r="http://schemas.openxmlformats.org/officeDocument/2006/relationships" xmlns:m="http://schemas.openxmlformats.org/officeDocument/2006/math" xmlns:v="urn:schemas-microsoft-com:vml" xmlns:wp14="http://schemas.microsoft.com/office/word/2010/wordprocessingDrawing" xmlns:wp="http://schemas.openxmlformats.org/drawingml/2006/wordprocessingDrawing" xmlns:w10="urn:schemas-microsoft-com:office:word" xmlns:w="http://schemas.openxmlformats.org/wordprocessingml/2006/main" xmlns:w14="http://schemas.microsoft.com/office/word/2010/wordml" xmlns:w15="http://schemas.microsoft.com/office/word/2012/wordml" xmlns:wpg="http://schemas.microsoft.com/office/word/2010/wordprocessingGroup" xmlns:wpi="http://schemas.microsoft.com/office/word/2010/wordprocessingInk" xmlns:wne="http://schemas.microsoft.com/office/word/2006/wordml" xmlns:wps="http://schemas.microsoft.com/office/word/2010/wordprocessingShape" mc:Ignorable="w14 w15 wp14">
+  <w:footnote w:type="separator" w:id="-1">
+    <w:p>
+      <w:r>
+        <w:separator/>
+      </w:r>
+    </w:p>
+  </w:footnote>
+  <w:footnote w:type="continuationSeparator" w:id="0">
+    <w:p>
+      <w:r>
+        <w:continuationSeparator/>
+      </w:r>
+    </w:p>
+  </w:footnote>
+</w:footnotes>
 </file>
 
 <file path=word/numbering.xml><?xml version="1.0" encoding="utf-8"?>
@@ -7079,6 +7555,28 @@
       <w:szCs w:val="32"/>
     </w:rPr>
   </w:style>
+  <w:style w:type="paragraph" w:styleId="Nadpis2">
+    <w:name w:val="heading 2"/>
+    <w:basedOn w:val="Normln"/>
+    <w:next w:val="Normln"/>
+    <w:link w:val="Nadpis2Char"/>
+    <w:uiPriority w:val="9"/>
+    <w:unhideWhenUsed/>
+    <w:qFormat/>
+    <w:rsid w:val="00E65046"/>
+    <w:pPr>
+      <w:keepNext/>
+      <w:keepLines/>
+      <w:spacing w:before="40"/>
+      <w:outlineLvl w:val="1"/>
+    </w:pPr>
+    <w:rPr>
+      <w:rFonts w:asciiTheme="majorHAnsi" w:eastAsiaTheme="majorEastAsia" w:hAnsiTheme="majorHAnsi" w:cstheme="majorBidi"/>
+      <w:color w:val="2E74B5" w:themeColor="accent1" w:themeShade="BF"/>
+      <w:sz w:val="26"/>
+      <w:szCs w:val="26"/>
+    </w:rPr>
+  </w:style>
   <w:style w:type="character" w:default="1" w:styleId="Standardnpsmoodstavce">
     <w:name w:val="Default Paragraph Font"/>
     <w:uiPriority w:val="1"/>
@@ -7231,6 +7729,73 @@
     <w:rPr>
       <w:color w:val="0563C1" w:themeColor="hyperlink"/>
       <w:u w:val="single"/>
+    </w:rPr>
+  </w:style>
+  <w:style w:type="character" w:styleId="Sledovanodkaz">
+    <w:name w:val="FollowedHyperlink"/>
+    <w:basedOn w:val="Standardnpsmoodstavce"/>
+    <w:uiPriority w:val="99"/>
+    <w:semiHidden/>
+    <w:unhideWhenUsed/>
+    <w:rsid w:val="002C49CB"/>
+    <w:rPr>
+      <w:color w:val="954F72" w:themeColor="followedHyperlink"/>
+      <w:u w:val="single"/>
+    </w:rPr>
+  </w:style>
+  <w:style w:type="paragraph" w:styleId="Zhlav">
+    <w:name w:val="header"/>
+    <w:basedOn w:val="Normln"/>
+    <w:link w:val="ZhlavChar"/>
+    <w:uiPriority w:val="99"/>
+    <w:unhideWhenUsed/>
+    <w:rsid w:val="002C49CB"/>
+    <w:pPr>
+      <w:tabs>
+        <w:tab w:val="center" w:pos="4536"/>
+        <w:tab w:val="right" w:pos="9072"/>
+      </w:tabs>
+    </w:pPr>
+  </w:style>
+  <w:style w:type="character" w:customStyle="1" w:styleId="ZhlavChar">
+    <w:name w:val="Záhlaví Char"/>
+    <w:basedOn w:val="Standardnpsmoodstavce"/>
+    <w:link w:val="Zhlav"/>
+    <w:uiPriority w:val="99"/>
+    <w:rsid w:val="002C49CB"/>
+  </w:style>
+  <w:style w:type="paragraph" w:styleId="Zpat">
+    <w:name w:val="footer"/>
+    <w:basedOn w:val="Normln"/>
+    <w:link w:val="ZpatChar"/>
+    <w:uiPriority w:val="99"/>
+    <w:unhideWhenUsed/>
+    <w:rsid w:val="002C49CB"/>
+    <w:pPr>
+      <w:tabs>
+        <w:tab w:val="center" w:pos="4536"/>
+        <w:tab w:val="right" w:pos="9072"/>
+      </w:tabs>
+    </w:pPr>
+  </w:style>
+  <w:style w:type="character" w:customStyle="1" w:styleId="ZpatChar">
+    <w:name w:val="Zápatí Char"/>
+    <w:basedOn w:val="Standardnpsmoodstavce"/>
+    <w:link w:val="Zpat"/>
+    <w:uiPriority w:val="99"/>
+    <w:rsid w:val="002C49CB"/>
+  </w:style>
+  <w:style w:type="character" w:customStyle="1" w:styleId="Nadpis2Char">
+    <w:name w:val="Nadpis 2 Char"/>
+    <w:basedOn w:val="Standardnpsmoodstavce"/>
+    <w:link w:val="Nadpis2"/>
+    <w:uiPriority w:val="9"/>
+    <w:rsid w:val="00E65046"/>
+    <w:rPr>
+      <w:rFonts w:asciiTheme="majorHAnsi" w:eastAsiaTheme="majorEastAsia" w:hAnsiTheme="majorHAnsi" w:cstheme="majorBidi"/>
+      <w:color w:val="2E74B5" w:themeColor="accent1" w:themeShade="BF"/>
+      <w:sz w:val="26"/>
+      <w:szCs w:val="26"/>
     </w:rPr>
   </w:style>
 </w:styles>
@@ -7502,7 +8067,7 @@
 </file>
 
 <file path=customXml/itemProps1.xml><?xml version="1.0" encoding="utf-8"?>
-<ds:datastoreItem xmlns:ds="http://schemas.openxmlformats.org/officeDocument/2006/customXml" ds:itemID="{9D718067-CD4D-C944-A19B-8C78D796E26C}">
+<ds:datastoreItem xmlns:ds="http://schemas.openxmlformats.org/officeDocument/2006/customXml" ds:itemID="{5B2D2A4D-2F6D-C84B-BD9A-3A5330D08468}">
   <ds:schemaRefs>
     <ds:schemaRef ds:uri="http://schemas.openxmlformats.org/officeDocument/2006/bibliography"/>
   </ds:schemaRefs>

</xml_diff>